<commit_message>
Level dock for confirmation
</commit_message>
<xml_diff>
--- a/Bigger Prey GDD/WORK IN PROGRESS/Level/Level _NF.docx
+++ b/Bigger Prey GDD/WORK IN PROGRESS/Level/Level _NF.docx
@@ -1,10 +1,619 @@
 
 <file path=word/document.xml><?xml version="1.0" encoding="utf-8"?>
-<w:document xmlns:wpc="http://schemas.microsoft.com/office/word/2010/wordprocessingCanvas" xmlns:cx="http://schemas.microsoft.com/office/drawing/2014/chartex" xmlns:cx1="http://schemas.microsoft.com/office/drawing/2015/9/8/chartex" xmlns:mc="http://schemas.openxmlformats.org/markup-compatibility/2006" xmlns:o="urn:schemas-microsoft-com:office:office" xmlns:r="http://schemas.openxmlformats.org/officeDocument/2006/relationships" xmlns:m="http://schemas.openxmlformats.org/officeDocument/2006/math" xmlns:v="urn:schemas-microsoft-com:vml" xmlns:wp14="http://schemas.microsoft.com/office/word/2010/wordprocessingDrawing" xmlns:wp="http://schemas.openxmlformats.org/drawingml/2006/wordprocessingDrawing" xmlns:w10="urn:schemas-microsoft-com:office:word" xmlns:w="http://schemas.openxmlformats.org/wordprocessingml/2006/main" xmlns:w14="http://schemas.microsoft.com/office/word/2010/wordml" xmlns:w15="http://schemas.microsoft.com/office/word/2012/wordml" xmlns:w16se="http://schemas.microsoft.com/office/word/2015/wordml/symex" xmlns:wpg="http://schemas.microsoft.com/office/word/2010/wordprocessingGroup" xmlns:wpi="http://schemas.microsoft.com/office/word/2010/wordprocessingInk" xmlns:wne="http://schemas.microsoft.com/office/word/2006/wordml" xmlns:wps="http://schemas.microsoft.com/office/word/2010/wordprocessingShape" mc:Ignorable="w14 w15 w16se wp14">
+<w:document xmlns:wpc="http://schemas.microsoft.com/office/word/2010/wordprocessingCanvas" xmlns:cx="http://schemas.microsoft.com/office/drawing/2014/chartex" xmlns:cx1="http://schemas.microsoft.com/office/drawing/2015/9/8/chartex" xmlns:cx2="http://schemas.microsoft.com/office/drawing/2015/10/21/chartex" xmlns:cx3="http://schemas.microsoft.com/office/drawing/2016/5/9/chartex" xmlns:cx4="http://schemas.microsoft.com/office/drawing/2016/5/10/chartex" xmlns:cx5="http://schemas.microsoft.com/office/drawing/2016/5/11/chartex" xmlns:cx6="http://schemas.microsoft.com/office/drawing/2016/5/12/chartex" xmlns:cx7="http://schemas.microsoft.com/office/drawing/2016/5/13/chartex" xmlns:cx8="http://schemas.microsoft.com/office/drawing/2016/5/14/chartex" xmlns:mc="http://schemas.openxmlformats.org/markup-compatibility/2006" xmlns:aink="http://schemas.microsoft.com/office/drawing/2016/ink" xmlns:am3d="http://schemas.microsoft.com/office/drawing/2017/model3d" xmlns:o="urn:schemas-microsoft-com:office:office" xmlns:oel="http://schemas.microsoft.com/office/2019/extlst" xmlns:r="http://schemas.openxmlformats.org/officeDocument/2006/relationships" xmlns:m="http://schemas.openxmlformats.org/officeDocument/2006/math" xmlns:v="urn:schemas-microsoft-com:vml" xmlns:wp14="http://schemas.microsoft.com/office/word/2010/wordprocessingDrawing" xmlns:wp="http://schemas.openxmlformats.org/drawingml/2006/wordprocessingDrawing" xmlns:w10="urn:schemas-microsoft-com:office:word" xmlns:w="http://schemas.openxmlformats.org/wordprocessingml/2006/main" xmlns:w14="http://schemas.microsoft.com/office/word/2010/wordml" xmlns:w15="http://schemas.microsoft.com/office/word/2012/wordml" xmlns:w16cex="http://schemas.microsoft.com/office/word/2018/wordml/cex" xmlns:w16cid="http://schemas.microsoft.com/office/word/2016/wordml/cid" xmlns:w16="http://schemas.microsoft.com/office/word/2018/wordml" xmlns:w16du="http://schemas.microsoft.com/office/word/2023/wordml/word16du" xmlns:w16sdtdh="http://schemas.microsoft.com/office/word/2020/wordml/sdtdatahash" xmlns:w16se="http://schemas.microsoft.com/office/word/2015/wordml/symex" xmlns:wpg="http://schemas.microsoft.com/office/word/2010/wordprocessingGroup" xmlns:wpi="http://schemas.microsoft.com/office/word/2010/wordprocessingInk" xmlns:wne="http://schemas.microsoft.com/office/word/2006/wordml" xmlns:wps="http://schemas.microsoft.com/office/word/2010/wordprocessingShape" mc:Ignorable="w14 w15 w16se w16cid w16 w16cex w16sdtdh w16du wp14">
   <w:body>
     <w:p>
-      <w:bookmarkStart w:id="0" w:name="_GoBack"/>
-      <w:bookmarkEnd w:id="0"/>
+      <w:pPr>
+        <w:pStyle w:val="Heading1"/>
+        <w:rPr>
+          <w:sz w:val="40"/>
+        </w:rPr>
+      </w:pPr>
+      <w:r>
+        <w:rPr>
+          <w:sz w:val="40"/>
+        </w:rPr>
+        <w:t>Уровень</w:t>
+      </w:r>
+    </w:p>
+    <w:p>
+      <w:pPr>
+        <w:rPr>
+          <w:lang w:val="ru-RU"/>
+        </w:rPr>
+      </w:pPr>
+      <w:r>
+        <w:rPr>
+          <w:lang w:val="ru-RU"/>
+        </w:rPr>
+        <w:t xml:space="preserve">В </w:t>
+      </w:r>
+      <w:proofErr w:type="spellStart"/>
+      <w:r>
+        <w:rPr>
+          <w:lang w:val="ru-RU"/>
+        </w:rPr>
+        <w:t>Bigger</w:t>
+      </w:r>
+      <w:proofErr w:type="spellEnd"/>
+      <w:r>
+        <w:rPr>
+          <w:lang w:val="ru-RU"/>
+        </w:rPr>
+        <w:t xml:space="preserve"> </w:t>
+      </w:r>
+      <w:proofErr w:type="spellStart"/>
+      <w:r>
+        <w:rPr>
+          <w:lang w:val="ru-RU"/>
+        </w:rPr>
+        <w:t>Prey</w:t>
+      </w:r>
+      <w:proofErr w:type="spellEnd"/>
+      <w:r>
+        <w:rPr>
+          <w:lang w:val="ru-RU"/>
+        </w:rPr>
+        <w:t xml:space="preserve"> уровень представляет собой густой лес в тумане, поддерживающий жуткую атмосферу хоррор игры. Локация содержит три основные зоны: за палаткой, откуда приходит Убийца; палатка, где появляется Жертва; и место около логова Монстра.</w:t>
+      </w:r>
+    </w:p>
+    <w:p>
+      <w:pPr>
+        <w:pStyle w:val="Heading1"/>
+      </w:pPr>
+      <w:r>
+        <w:t>Окружение</w:t>
+      </w:r>
+    </w:p>
+    <w:p>
+      <w:pPr>
+        <w:numPr>
+          <w:ilvl w:val="0"/>
+          <w:numId w:val="9"/>
+        </w:numPr>
+        <w:rPr>
+          <w:lang w:val="ru-RU"/>
+        </w:rPr>
+      </w:pPr>
+      <w:r>
+        <w:rPr>
+          <w:b/>
+          <w:bCs/>
+          <w:lang w:val="ru-RU"/>
+        </w:rPr>
+        <w:t>Густой лес в тумане</w:t>
+      </w:r>
+      <w:r>
+        <w:rPr>
+          <w:lang w:val="ru-RU"/>
+        </w:rPr>
+        <w:t>: деревья растут близко друг к другу, ограничивая видимость игрока.</w:t>
+      </w:r>
+    </w:p>
+    <w:p>
+      <w:pPr>
+        <w:numPr>
+          <w:ilvl w:val="0"/>
+          <w:numId w:val="9"/>
+        </w:numPr>
+        <w:rPr>
+          <w:lang w:val="ru-RU"/>
+        </w:rPr>
+      </w:pPr>
+      <w:r>
+        <w:rPr>
+          <w:b/>
+          <w:bCs/>
+          <w:lang w:val="ru-RU"/>
+        </w:rPr>
+        <w:t>Светлячки</w:t>
+      </w:r>
+      <w:r>
+        <w:rPr>
+          <w:lang w:val="ru-RU"/>
+        </w:rPr>
+        <w:t>: единственный источник света в лесу, помимо догорающего костра возле палатки.</w:t>
+      </w:r>
+    </w:p>
+    <w:p>
+      <w:pPr>
+        <w:pStyle w:val="Heading1"/>
+      </w:pPr>
+      <w:r>
+        <w:t>Объекты взаимодействия</w:t>
+      </w:r>
+    </w:p>
+    <w:p>
+      <w:pPr>
+        <w:numPr>
+          <w:ilvl w:val="0"/>
+          <w:numId w:val="10"/>
+        </w:numPr>
+        <w:rPr>
+          <w:lang w:val="ru-RU"/>
+        </w:rPr>
+      </w:pPr>
+      <w:r>
+        <w:rPr>
+          <w:b/>
+          <w:bCs/>
+          <w:lang w:val="ru-RU"/>
+        </w:rPr>
+        <w:t>Кучки хвороста</w:t>
+      </w:r>
+      <w:r>
+        <w:rPr>
+          <w:lang w:val="ru-RU"/>
+        </w:rPr>
+        <w:t>: Жертва собирает их, чтобы согреться.</w:t>
+      </w:r>
+    </w:p>
+    <w:p>
+      <w:pPr>
+        <w:pStyle w:val="Heading1"/>
+      </w:pPr>
+      <w:r>
+        <w:t>Визуальные эффекты</w:t>
+      </w:r>
+    </w:p>
+    <w:p>
+      <w:pPr>
+        <w:numPr>
+          <w:ilvl w:val="0"/>
+          <w:numId w:val="11"/>
+        </w:numPr>
+        <w:rPr>
+          <w:lang w:val="ru-RU"/>
+        </w:rPr>
+      </w:pPr>
+      <w:r>
+        <w:rPr>
+          <w:b/>
+          <w:bCs/>
+          <w:lang w:val="ru-RU"/>
+        </w:rPr>
+        <w:t>Туман</w:t>
+      </w:r>
+      <w:r>
+        <w:rPr>
+          <w:lang w:val="ru-RU"/>
+        </w:rPr>
+        <w:t>: усиливает атмосферу страха и неизвестности.</w:t>
+      </w:r>
+    </w:p>
+    <w:p>
+      <w:pPr>
+        <w:numPr>
+          <w:ilvl w:val="0"/>
+          <w:numId w:val="11"/>
+        </w:numPr>
+        <w:rPr>
+          <w:lang w:val="ru-RU"/>
+        </w:rPr>
+      </w:pPr>
+      <w:r>
+        <w:rPr>
+          <w:b/>
+          <w:bCs/>
+          <w:lang w:val="ru-RU"/>
+        </w:rPr>
+        <w:t>Светлячки</w:t>
+      </w:r>
+      <w:r>
+        <w:rPr>
+          <w:lang w:val="ru-RU"/>
+        </w:rPr>
+        <w:t>: мерцают, создавая динамический свет и поддерживая мистическую атмосферу.</w:t>
+      </w:r>
+      <w:r>
+        <w:rPr>
+          <w:lang w:val="ru-RU"/>
+        </w:rPr>
+        <w:t xml:space="preserve"> </w:t>
+      </w:r>
+      <w:r>
+        <w:rPr>
+          <w:lang w:val="ru-RU"/>
+        </w:rPr>
+        <w:t>Являются единственным ориентиром игрока.</w:t>
+      </w:r>
+    </w:p>
+    <w:p>
+      <w:pPr>
+        <w:pStyle w:val="Heading1"/>
+      </w:pPr>
+      <w:r>
+        <w:t>Механики уровня</w:t>
+      </w:r>
+    </w:p>
+    <w:p>
+      <w:pPr>
+        <w:numPr>
+          <w:ilvl w:val="0"/>
+          <w:numId w:val="12"/>
+        </w:numPr>
+        <w:rPr>
+          <w:lang w:val="ru-RU"/>
+        </w:rPr>
+      </w:pPr>
+      <w:r>
+        <w:rPr>
+          <w:lang w:val="ru-RU"/>
+        </w:rPr>
+        <w:t>В начале уровня Жертва ходит по лесу и собирает хворост.</w:t>
+      </w:r>
+    </w:p>
+    <w:p>
+      <w:pPr>
+        <w:numPr>
+          <w:ilvl w:val="0"/>
+          <w:numId w:val="12"/>
+        </w:numPr>
+        <w:rPr>
+          <w:lang w:val="ru-RU"/>
+        </w:rPr>
+      </w:pPr>
+      <w:r>
+        <w:rPr>
+          <w:lang w:val="ru-RU"/>
+        </w:rPr>
+        <w:t>Камера переключается на Убийцу, который ищет Жертву и убивает её.</w:t>
+      </w:r>
+    </w:p>
+    <w:p>
+      <w:pPr>
+        <w:numPr>
+          <w:ilvl w:val="0"/>
+          <w:numId w:val="12"/>
+        </w:numPr>
+        <w:rPr>
+          <w:lang w:val="ru-RU"/>
+        </w:rPr>
+      </w:pPr>
+      <w:r>
+        <w:rPr>
+          <w:lang w:val="ru-RU"/>
+        </w:rPr>
+        <w:t>После убийства появляется Монстр, и Убийца должен попытаться убежать.</w:t>
+      </w:r>
+    </w:p>
+    <w:p>
+      <w:pPr>
+        <w:numPr>
+          <w:ilvl w:val="0"/>
+          <w:numId w:val="12"/>
+        </w:numPr>
+        <w:rPr>
+          <w:lang w:val="ru-RU"/>
+        </w:rPr>
+      </w:pPr>
+      <w:r>
+        <w:rPr>
+          <w:b/>
+          <w:bCs/>
+          <w:lang w:val="ru-RU"/>
+        </w:rPr>
+        <w:t>Передвижение</w:t>
+      </w:r>
+      <w:r>
+        <w:rPr>
+          <w:lang w:val="ru-RU"/>
+        </w:rPr>
+        <w:t>: игрок передвигается умеренным шагом, чтобы ощутить атмосферу. При нападении Монстра игрок может бегать и перепрыгивать через препятствия.</w:t>
+      </w:r>
+    </w:p>
+    <w:p>
+      <w:pPr>
+        <w:pStyle w:val="Heading1"/>
+      </w:pPr>
+      <w:r>
+        <w:t>Интерактивность</w:t>
+      </w:r>
+    </w:p>
+    <w:p>
+      <w:pPr>
+        <w:numPr>
+          <w:ilvl w:val="0"/>
+          <w:numId w:val="13"/>
+        </w:numPr>
+      </w:pPr>
+      <w:r>
+        <w:rPr>
+          <w:lang w:val="ru-RU"/>
+        </w:rPr>
+        <w:t>Простые</w:t>
+      </w:r>
+      <w:r>
+        <w:t xml:space="preserve"> QTE (quick-time events):</w:t>
+      </w:r>
+    </w:p>
+    <w:p>
+      <w:pPr>
+        <w:numPr>
+          <w:ilvl w:val="1"/>
+          <w:numId w:val="13"/>
+        </w:numPr>
+        <w:rPr>
+          <w:lang w:val="ru-RU"/>
+        </w:rPr>
+      </w:pPr>
+      <w:r>
+        <w:rPr>
+          <w:b/>
+          <w:bCs/>
+          <w:lang w:val="ru-RU"/>
+        </w:rPr>
+        <w:t xml:space="preserve">W </w:t>
+      </w:r>
+      <w:proofErr w:type="spellStart"/>
+      <w:r>
+        <w:rPr>
+          <w:b/>
+          <w:bCs/>
+          <w:lang w:val="ru-RU"/>
+        </w:rPr>
+        <w:t>to</w:t>
+      </w:r>
+      <w:proofErr w:type="spellEnd"/>
+      <w:r>
+        <w:rPr>
+          <w:b/>
+          <w:bCs/>
+          <w:lang w:val="ru-RU"/>
+        </w:rPr>
+        <w:t xml:space="preserve"> </w:t>
+      </w:r>
+      <w:proofErr w:type="spellStart"/>
+      <w:r>
+        <w:rPr>
+          <w:b/>
+          <w:bCs/>
+          <w:lang w:val="ru-RU"/>
+        </w:rPr>
+        <w:t>wake</w:t>
+      </w:r>
+      <w:proofErr w:type="spellEnd"/>
+      <w:r>
+        <w:rPr>
+          <w:b/>
+          <w:bCs/>
+          <w:lang w:val="ru-RU"/>
+        </w:rPr>
+        <w:t xml:space="preserve"> </w:t>
+      </w:r>
+      <w:proofErr w:type="spellStart"/>
+      <w:r>
+        <w:rPr>
+          <w:b/>
+          <w:bCs/>
+          <w:lang w:val="ru-RU"/>
+        </w:rPr>
+        <w:t>up</w:t>
+      </w:r>
+      <w:proofErr w:type="spellEnd"/>
+      <w:r>
+        <w:rPr>
+          <w:lang w:val="ru-RU"/>
+        </w:rPr>
+        <w:t>: для пробуждения Жертвы.</w:t>
+      </w:r>
+    </w:p>
+    <w:p>
+      <w:pPr>
+        <w:numPr>
+          <w:ilvl w:val="1"/>
+          <w:numId w:val="13"/>
+        </w:numPr>
+        <w:rPr>
+          <w:lang w:val="ru-RU"/>
+        </w:rPr>
+      </w:pPr>
+      <w:r>
+        <w:rPr>
+          <w:b/>
+          <w:bCs/>
+          <w:lang w:val="ru-RU"/>
+        </w:rPr>
+        <w:t xml:space="preserve">C </w:t>
+      </w:r>
+      <w:proofErr w:type="spellStart"/>
+      <w:r>
+        <w:rPr>
+          <w:b/>
+          <w:bCs/>
+          <w:lang w:val="ru-RU"/>
+        </w:rPr>
+        <w:t>to</w:t>
+      </w:r>
+      <w:proofErr w:type="spellEnd"/>
+      <w:r>
+        <w:rPr>
+          <w:b/>
+          <w:bCs/>
+          <w:lang w:val="ru-RU"/>
+        </w:rPr>
+        <w:t xml:space="preserve"> </w:t>
+      </w:r>
+      <w:proofErr w:type="spellStart"/>
+      <w:r>
+        <w:rPr>
+          <w:b/>
+          <w:bCs/>
+          <w:lang w:val="ru-RU"/>
+        </w:rPr>
+        <w:t>collect</w:t>
+      </w:r>
+      <w:proofErr w:type="spellEnd"/>
+      <w:r>
+        <w:rPr>
+          <w:lang w:val="ru-RU"/>
+        </w:rPr>
+        <w:t>: для сбора дерева.</w:t>
+      </w:r>
+    </w:p>
+    <w:p>
+      <w:pPr>
+        <w:numPr>
+          <w:ilvl w:val="1"/>
+          <w:numId w:val="13"/>
+        </w:numPr>
+        <w:rPr>
+          <w:lang w:val="ru-RU"/>
+        </w:rPr>
+      </w:pPr>
+      <w:r>
+        <w:rPr>
+          <w:b/>
+          <w:bCs/>
+          <w:lang w:val="ru-RU"/>
+        </w:rPr>
+        <w:lastRenderedPageBreak/>
+        <w:t xml:space="preserve">C </w:t>
+      </w:r>
+      <w:proofErr w:type="spellStart"/>
+      <w:r>
+        <w:rPr>
+          <w:b/>
+          <w:bCs/>
+          <w:lang w:val="ru-RU"/>
+        </w:rPr>
+        <w:t>to</w:t>
+      </w:r>
+      <w:proofErr w:type="spellEnd"/>
+      <w:r>
+        <w:rPr>
+          <w:b/>
+          <w:bCs/>
+          <w:lang w:val="ru-RU"/>
+        </w:rPr>
+        <w:t xml:space="preserve"> </w:t>
+      </w:r>
+      <w:proofErr w:type="spellStart"/>
+      <w:r>
+        <w:rPr>
+          <w:b/>
+          <w:bCs/>
+          <w:lang w:val="ru-RU"/>
+        </w:rPr>
+        <w:t>chop</w:t>
+      </w:r>
+      <w:proofErr w:type="spellEnd"/>
+      <w:r>
+        <w:rPr>
+          <w:lang w:val="ru-RU"/>
+        </w:rPr>
+        <w:t>: для убийства Жертвы.</w:t>
+      </w:r>
+    </w:p>
+    <w:p>
+      <w:pPr>
+        <w:numPr>
+          <w:ilvl w:val="1"/>
+          <w:numId w:val="13"/>
+        </w:numPr>
+        <w:rPr>
+          <w:lang w:val="ru-RU"/>
+        </w:rPr>
+      </w:pPr>
+      <w:r>
+        <w:rPr>
+          <w:b/>
+          <w:bCs/>
+          <w:lang w:val="ru-RU"/>
+        </w:rPr>
+        <w:t xml:space="preserve">E </w:t>
+      </w:r>
+      <w:proofErr w:type="spellStart"/>
+      <w:r>
+        <w:rPr>
+          <w:b/>
+          <w:bCs/>
+          <w:lang w:val="ru-RU"/>
+        </w:rPr>
+        <w:t>to</w:t>
+      </w:r>
+      <w:proofErr w:type="spellEnd"/>
+      <w:r>
+        <w:rPr>
+          <w:b/>
+          <w:bCs/>
+          <w:lang w:val="ru-RU"/>
+        </w:rPr>
+        <w:t xml:space="preserve"> </w:t>
+      </w:r>
+      <w:proofErr w:type="spellStart"/>
+      <w:r>
+        <w:rPr>
+          <w:b/>
+          <w:bCs/>
+          <w:lang w:val="ru-RU"/>
+        </w:rPr>
+        <w:t>eat</w:t>
+      </w:r>
+      <w:proofErr w:type="spellEnd"/>
+      <w:r>
+        <w:rPr>
+          <w:lang w:val="ru-RU"/>
+        </w:rPr>
+        <w:t>: для съедения Жертвы.</w:t>
+      </w:r>
+    </w:p>
+    <w:p>
+      <w:pPr>
+        <w:pStyle w:val="Heading1"/>
+      </w:pPr>
+      <w:r>
+        <w:t>Элементы сюжета</w:t>
+      </w:r>
+    </w:p>
+    <w:p>
+      <w:pPr>
+        <w:numPr>
+          <w:ilvl w:val="0"/>
+          <w:numId w:val="14"/>
+        </w:numPr>
+        <w:rPr>
+          <w:lang w:val="ru-RU"/>
+        </w:rPr>
+      </w:pPr>
+      <w:r>
+        <w:rPr>
+          <w:lang w:val="ru-RU"/>
+        </w:rPr>
+        <w:t>Уровень сам по себе рассказывает историю, так как в игре отсутствуют диалоги, описания или пояснения. Всё повествование передаётся через действия игрока и взаимодействие с окружением.</w:t>
+      </w:r>
+    </w:p>
+    <w:p>
+      <w:pPr>
+        <w:pStyle w:val="Heading1"/>
+      </w:pPr>
+      <w:r>
+        <w:t>Эмоциональный эффект</w:t>
+      </w:r>
+    </w:p>
+    <w:p>
+      <w:pPr>
+        <w:numPr>
+          <w:ilvl w:val="0"/>
+          <w:numId w:val="15"/>
+        </w:numPr>
+        <w:rPr>
+          <w:lang w:val="ru-RU"/>
+        </w:rPr>
+      </w:pPr>
+      <w:r>
+        <w:rPr>
+          <w:lang w:val="ru-RU"/>
+        </w:rPr>
+        <w:t>Основные эмоции, которые вызывает уровень: напряжение и тревога. Лес с туманом, ограниченная видимость и динамическое освещение погружают игрока в атмосферу страха и неизвестности.</w:t>
+      </w:r>
+    </w:p>
+    <w:p>
+      <w:pPr>
+        <w:rPr>
+          <w:lang w:val="ru-RU"/>
+        </w:rPr>
+      </w:pPr>
     </w:p>
     <w:sectPr>
       <w:pgSz w:w="12240" w:h="15840"/>
@@ -19,7 +628,7 @@
 </file>
 
 <file path=word/endnotes.xml><?xml version="1.0" encoding="utf-8"?>
-<w:endnotes xmlns:wpc="http://schemas.microsoft.com/office/word/2010/wordprocessingCanvas" xmlns:cx="http://schemas.microsoft.com/office/drawing/2014/chartex" xmlns:cx1="http://schemas.microsoft.com/office/drawing/2015/9/8/chartex" xmlns:mc="http://schemas.openxmlformats.org/markup-compatibility/2006" xmlns:o="urn:schemas-microsoft-com:office:office" xmlns:r="http://schemas.openxmlformats.org/officeDocument/2006/relationships" xmlns:m="http://schemas.openxmlformats.org/officeDocument/2006/math" xmlns:v="urn:schemas-microsoft-com:vml" xmlns:wp14="http://schemas.microsoft.com/office/word/2010/wordprocessingDrawing" xmlns:wp="http://schemas.openxmlformats.org/drawingml/2006/wordprocessingDrawing" xmlns:w10="urn:schemas-microsoft-com:office:word" xmlns:w="http://schemas.openxmlformats.org/wordprocessingml/2006/main" xmlns:w14="http://schemas.microsoft.com/office/word/2010/wordml" xmlns:w15="http://schemas.microsoft.com/office/word/2012/wordml" xmlns:w16se="http://schemas.microsoft.com/office/word/2015/wordml/symex" xmlns:wpg="http://schemas.microsoft.com/office/word/2010/wordprocessingGroup" xmlns:wpi="http://schemas.microsoft.com/office/word/2010/wordprocessingInk" xmlns:wne="http://schemas.microsoft.com/office/word/2006/wordml" xmlns:wps="http://schemas.microsoft.com/office/word/2010/wordprocessingShape" mc:Ignorable="w14 w15 w16se wp14">
+<w:endnotes xmlns:wpc="http://schemas.microsoft.com/office/word/2010/wordprocessingCanvas" xmlns:cx="http://schemas.microsoft.com/office/drawing/2014/chartex" xmlns:cx1="http://schemas.microsoft.com/office/drawing/2015/9/8/chartex" xmlns:cx2="http://schemas.microsoft.com/office/drawing/2015/10/21/chartex" xmlns:cx3="http://schemas.microsoft.com/office/drawing/2016/5/9/chartex" xmlns:cx4="http://schemas.microsoft.com/office/drawing/2016/5/10/chartex" xmlns:cx5="http://schemas.microsoft.com/office/drawing/2016/5/11/chartex" xmlns:cx6="http://schemas.microsoft.com/office/drawing/2016/5/12/chartex" xmlns:cx7="http://schemas.microsoft.com/office/drawing/2016/5/13/chartex" xmlns:cx8="http://schemas.microsoft.com/office/drawing/2016/5/14/chartex" xmlns:mc="http://schemas.openxmlformats.org/markup-compatibility/2006" xmlns:aink="http://schemas.microsoft.com/office/drawing/2016/ink" xmlns:am3d="http://schemas.microsoft.com/office/drawing/2017/model3d" xmlns:o="urn:schemas-microsoft-com:office:office" xmlns:oel="http://schemas.microsoft.com/office/2019/extlst" xmlns:r="http://schemas.openxmlformats.org/officeDocument/2006/relationships" xmlns:m="http://schemas.openxmlformats.org/officeDocument/2006/math" xmlns:v="urn:schemas-microsoft-com:vml" xmlns:wp14="http://schemas.microsoft.com/office/word/2010/wordprocessingDrawing" xmlns:wp="http://schemas.openxmlformats.org/drawingml/2006/wordprocessingDrawing" xmlns:w10="urn:schemas-microsoft-com:office:word" xmlns:w="http://schemas.openxmlformats.org/wordprocessingml/2006/main" xmlns:w14="http://schemas.microsoft.com/office/word/2010/wordml" xmlns:w15="http://schemas.microsoft.com/office/word/2012/wordml" xmlns:w16cex="http://schemas.microsoft.com/office/word/2018/wordml/cex" xmlns:w16cid="http://schemas.microsoft.com/office/word/2016/wordml/cid" xmlns:w16="http://schemas.microsoft.com/office/word/2018/wordml" xmlns:w16du="http://schemas.microsoft.com/office/word/2023/wordml/word16du" xmlns:w16sdtdh="http://schemas.microsoft.com/office/word/2020/wordml/sdtdatahash" xmlns:w16se="http://schemas.microsoft.com/office/word/2015/wordml/symex" xmlns:wpg="http://schemas.microsoft.com/office/word/2010/wordprocessingGroup" xmlns:wpi="http://schemas.microsoft.com/office/word/2010/wordprocessingInk" xmlns:wne="http://schemas.microsoft.com/office/word/2006/wordml" xmlns:wps="http://schemas.microsoft.com/office/word/2010/wordprocessingShape" mc:Ignorable="w14 w15 w16se w16cid w16 w16cex w16sdtdh w16du wp14">
   <w:endnote w:type="separator" w:id="-1">
     <w:p>
       <w:pPr>
@@ -44,7 +653,7 @@
 </file>
 
 <file path=word/footnotes.xml><?xml version="1.0" encoding="utf-8"?>
-<w:footnotes xmlns:wpc="http://schemas.microsoft.com/office/word/2010/wordprocessingCanvas" xmlns:cx="http://schemas.microsoft.com/office/drawing/2014/chartex" xmlns:cx1="http://schemas.microsoft.com/office/drawing/2015/9/8/chartex" xmlns:mc="http://schemas.openxmlformats.org/markup-compatibility/2006" xmlns:o="urn:schemas-microsoft-com:office:office" xmlns:r="http://schemas.openxmlformats.org/officeDocument/2006/relationships" xmlns:m="http://schemas.openxmlformats.org/officeDocument/2006/math" xmlns:v="urn:schemas-microsoft-com:vml" xmlns:wp14="http://schemas.microsoft.com/office/word/2010/wordprocessingDrawing" xmlns:wp="http://schemas.openxmlformats.org/drawingml/2006/wordprocessingDrawing" xmlns:w10="urn:schemas-microsoft-com:office:word" xmlns:w="http://schemas.openxmlformats.org/wordprocessingml/2006/main" xmlns:w14="http://schemas.microsoft.com/office/word/2010/wordml" xmlns:w15="http://schemas.microsoft.com/office/word/2012/wordml" xmlns:w16se="http://schemas.microsoft.com/office/word/2015/wordml/symex" xmlns:wpg="http://schemas.microsoft.com/office/word/2010/wordprocessingGroup" xmlns:wpi="http://schemas.microsoft.com/office/word/2010/wordprocessingInk" xmlns:wne="http://schemas.microsoft.com/office/word/2006/wordml" xmlns:wps="http://schemas.microsoft.com/office/word/2010/wordprocessingShape" mc:Ignorable="w14 w15 w16se wp14">
+<w:footnotes xmlns:wpc="http://schemas.microsoft.com/office/word/2010/wordprocessingCanvas" xmlns:cx="http://schemas.microsoft.com/office/drawing/2014/chartex" xmlns:cx1="http://schemas.microsoft.com/office/drawing/2015/9/8/chartex" xmlns:cx2="http://schemas.microsoft.com/office/drawing/2015/10/21/chartex" xmlns:cx3="http://schemas.microsoft.com/office/drawing/2016/5/9/chartex" xmlns:cx4="http://schemas.microsoft.com/office/drawing/2016/5/10/chartex" xmlns:cx5="http://schemas.microsoft.com/office/drawing/2016/5/11/chartex" xmlns:cx6="http://schemas.microsoft.com/office/drawing/2016/5/12/chartex" xmlns:cx7="http://schemas.microsoft.com/office/drawing/2016/5/13/chartex" xmlns:cx8="http://schemas.microsoft.com/office/drawing/2016/5/14/chartex" xmlns:mc="http://schemas.openxmlformats.org/markup-compatibility/2006" xmlns:aink="http://schemas.microsoft.com/office/drawing/2016/ink" xmlns:am3d="http://schemas.microsoft.com/office/drawing/2017/model3d" xmlns:o="urn:schemas-microsoft-com:office:office" xmlns:oel="http://schemas.microsoft.com/office/2019/extlst" xmlns:r="http://schemas.openxmlformats.org/officeDocument/2006/relationships" xmlns:m="http://schemas.openxmlformats.org/officeDocument/2006/math" xmlns:v="urn:schemas-microsoft-com:vml" xmlns:wp14="http://schemas.microsoft.com/office/word/2010/wordprocessingDrawing" xmlns:wp="http://schemas.openxmlformats.org/drawingml/2006/wordprocessingDrawing" xmlns:w10="urn:schemas-microsoft-com:office:word" xmlns:w="http://schemas.openxmlformats.org/wordprocessingml/2006/main" xmlns:w14="http://schemas.microsoft.com/office/word/2010/wordml" xmlns:w15="http://schemas.microsoft.com/office/word/2012/wordml" xmlns:w16cex="http://schemas.microsoft.com/office/word/2018/wordml/cex" xmlns:w16cid="http://schemas.microsoft.com/office/word/2016/wordml/cid" xmlns:w16="http://schemas.microsoft.com/office/word/2018/wordml" xmlns:w16du="http://schemas.microsoft.com/office/word/2023/wordml/word16du" xmlns:w16sdtdh="http://schemas.microsoft.com/office/word/2020/wordml/sdtdatahash" xmlns:w16se="http://schemas.microsoft.com/office/word/2015/wordml/symex" xmlns:wpg="http://schemas.microsoft.com/office/word/2010/wordprocessingGroup" xmlns:wpi="http://schemas.microsoft.com/office/word/2010/wordprocessingInk" xmlns:wne="http://schemas.microsoft.com/office/word/2006/wordml" xmlns:wps="http://schemas.microsoft.com/office/word/2010/wordprocessingShape" mc:Ignorable="w14 w15 w16se w16cid w16 w16cex w16sdtdh w16du wp14">
   <w:footnote w:type="separator" w:id="-1">
     <w:p>
       <w:pPr>
@@ -69,8 +678,157 @@
 </file>
 
 <file path=word/numbering.xml><?xml version="1.0" encoding="utf-8"?>
-<w:numbering xmlns:wpc="http://schemas.microsoft.com/office/word/2010/wordprocessingCanvas" xmlns:cx="http://schemas.microsoft.com/office/drawing/2014/chartex" xmlns:cx1="http://schemas.microsoft.com/office/drawing/2015/9/8/chartex" xmlns:mc="http://schemas.openxmlformats.org/markup-compatibility/2006" xmlns:o="urn:schemas-microsoft-com:office:office" xmlns:r="http://schemas.openxmlformats.org/officeDocument/2006/relationships" xmlns:m="http://schemas.openxmlformats.org/officeDocument/2006/math" xmlns:v="urn:schemas-microsoft-com:vml" xmlns:wp14="http://schemas.microsoft.com/office/word/2010/wordprocessingDrawing" xmlns:wp="http://schemas.openxmlformats.org/drawingml/2006/wordprocessingDrawing" xmlns:w10="urn:schemas-microsoft-com:office:word" xmlns:w="http://schemas.openxmlformats.org/wordprocessingml/2006/main" xmlns:w14="http://schemas.microsoft.com/office/word/2010/wordml" xmlns:w15="http://schemas.microsoft.com/office/word/2012/wordml" xmlns:w16se="http://schemas.microsoft.com/office/word/2015/wordml/symex" xmlns:wpg="http://schemas.microsoft.com/office/word/2010/wordprocessingGroup" xmlns:wpi="http://schemas.microsoft.com/office/word/2010/wordprocessingInk" xmlns:wne="http://schemas.microsoft.com/office/word/2006/wordml" xmlns:wps="http://schemas.microsoft.com/office/word/2010/wordprocessingShape" mc:Ignorable="w14 w15 w16se wp14">
+<w:numbering xmlns:wpc="http://schemas.microsoft.com/office/word/2010/wordprocessingCanvas" xmlns:cx="http://schemas.microsoft.com/office/drawing/2014/chartex" xmlns:cx1="http://schemas.microsoft.com/office/drawing/2015/9/8/chartex" xmlns:cx2="http://schemas.microsoft.com/office/drawing/2015/10/21/chartex" xmlns:cx3="http://schemas.microsoft.com/office/drawing/2016/5/9/chartex" xmlns:cx4="http://schemas.microsoft.com/office/drawing/2016/5/10/chartex" xmlns:cx5="http://schemas.microsoft.com/office/drawing/2016/5/11/chartex" xmlns:cx6="http://schemas.microsoft.com/office/drawing/2016/5/12/chartex" xmlns:cx7="http://schemas.microsoft.com/office/drawing/2016/5/13/chartex" xmlns:cx8="http://schemas.microsoft.com/office/drawing/2016/5/14/chartex" xmlns:mc="http://schemas.openxmlformats.org/markup-compatibility/2006" xmlns:aink="http://schemas.microsoft.com/office/drawing/2016/ink" xmlns:am3d="http://schemas.microsoft.com/office/drawing/2017/model3d" xmlns:o="urn:schemas-microsoft-com:office:office" xmlns:oel="http://schemas.microsoft.com/office/2019/extlst" xmlns:r="http://schemas.openxmlformats.org/officeDocument/2006/relationships" xmlns:m="http://schemas.openxmlformats.org/officeDocument/2006/math" xmlns:v="urn:schemas-microsoft-com:vml" xmlns:wp14="http://schemas.microsoft.com/office/word/2010/wordprocessingDrawing" xmlns:wp="http://schemas.openxmlformats.org/drawingml/2006/wordprocessingDrawing" xmlns:w10="urn:schemas-microsoft-com:office:word" xmlns:w="http://schemas.openxmlformats.org/wordprocessingml/2006/main" xmlns:w14="http://schemas.microsoft.com/office/word/2010/wordml" xmlns:w15="http://schemas.microsoft.com/office/word/2012/wordml" xmlns:w16cex="http://schemas.microsoft.com/office/word/2018/wordml/cex" xmlns:w16cid="http://schemas.microsoft.com/office/word/2016/wordml/cid" xmlns:w16="http://schemas.microsoft.com/office/word/2018/wordml" xmlns:w16du="http://schemas.microsoft.com/office/word/2023/wordml/word16du" xmlns:w16sdtdh="http://schemas.microsoft.com/office/word/2020/wordml/sdtdatahash" xmlns:w16se="http://schemas.microsoft.com/office/word/2015/wordml/symex" xmlns:wpg="http://schemas.microsoft.com/office/word/2010/wordprocessingGroup" xmlns:wpi="http://schemas.microsoft.com/office/word/2010/wordprocessingInk" xmlns:wne="http://schemas.microsoft.com/office/word/2006/wordml" xmlns:wps="http://schemas.microsoft.com/office/word/2010/wordprocessingShape" mc:Ignorable="w14 w15 w16se w16cid w16 w16cex w16sdtdh w16du wp14">
   <w:abstractNum w:abstractNumId="0" w15:restartNumberingAfterBreak="0">
+    <w:nsid w:val="0FD16F2B"/>
+    <w:multiLevelType w:val="multilevel"/>
+    <w:tmpl w:val="3AAC308C"/>
+    <w:lvl w:ilvl="0">
+      <w:start w:val="1"/>
+      <w:numFmt w:val="bullet"/>
+      <w:lvlText w:val=""/>
+      <w:lvlJc w:val="left"/>
+      <w:pPr>
+        <w:tabs>
+          <w:tab w:val="num" w:pos="720"/>
+        </w:tabs>
+        <w:ind w:left="720" w:hanging="360"/>
+      </w:pPr>
+      <w:rPr>
+        <w:rFonts w:ascii="Symbol" w:hAnsi="Symbol" w:hint="default"/>
+        <w:sz w:val="20"/>
+      </w:rPr>
+    </w:lvl>
+    <w:lvl w:ilvl="1" w:tentative="1">
+      <w:start w:val="1"/>
+      <w:numFmt w:val="bullet"/>
+      <w:lvlText w:val="o"/>
+      <w:lvlJc w:val="left"/>
+      <w:pPr>
+        <w:tabs>
+          <w:tab w:val="num" w:pos="1440"/>
+        </w:tabs>
+        <w:ind w:left="1440" w:hanging="360"/>
+      </w:pPr>
+      <w:rPr>
+        <w:rFonts w:ascii="Courier New" w:hAnsi="Courier New" w:hint="default"/>
+        <w:sz w:val="20"/>
+      </w:rPr>
+    </w:lvl>
+    <w:lvl w:ilvl="2" w:tentative="1">
+      <w:start w:val="1"/>
+      <w:numFmt w:val="bullet"/>
+      <w:lvlText w:val=""/>
+      <w:lvlJc w:val="left"/>
+      <w:pPr>
+        <w:tabs>
+          <w:tab w:val="num" w:pos="2160"/>
+        </w:tabs>
+        <w:ind w:left="2160" w:hanging="360"/>
+      </w:pPr>
+      <w:rPr>
+        <w:rFonts w:ascii="Wingdings" w:hAnsi="Wingdings" w:hint="default"/>
+        <w:sz w:val="20"/>
+      </w:rPr>
+    </w:lvl>
+    <w:lvl w:ilvl="3" w:tentative="1">
+      <w:start w:val="1"/>
+      <w:numFmt w:val="bullet"/>
+      <w:lvlText w:val=""/>
+      <w:lvlJc w:val="left"/>
+      <w:pPr>
+        <w:tabs>
+          <w:tab w:val="num" w:pos="2880"/>
+        </w:tabs>
+        <w:ind w:left="2880" w:hanging="360"/>
+      </w:pPr>
+      <w:rPr>
+        <w:rFonts w:ascii="Wingdings" w:hAnsi="Wingdings" w:hint="default"/>
+        <w:sz w:val="20"/>
+      </w:rPr>
+    </w:lvl>
+    <w:lvl w:ilvl="4" w:tentative="1">
+      <w:start w:val="1"/>
+      <w:numFmt w:val="bullet"/>
+      <w:lvlText w:val=""/>
+      <w:lvlJc w:val="left"/>
+      <w:pPr>
+        <w:tabs>
+          <w:tab w:val="num" w:pos="3600"/>
+        </w:tabs>
+        <w:ind w:left="3600" w:hanging="360"/>
+      </w:pPr>
+      <w:rPr>
+        <w:rFonts w:ascii="Wingdings" w:hAnsi="Wingdings" w:hint="default"/>
+        <w:sz w:val="20"/>
+      </w:rPr>
+    </w:lvl>
+    <w:lvl w:ilvl="5" w:tentative="1">
+      <w:start w:val="1"/>
+      <w:numFmt w:val="bullet"/>
+      <w:lvlText w:val=""/>
+      <w:lvlJc w:val="left"/>
+      <w:pPr>
+        <w:tabs>
+          <w:tab w:val="num" w:pos="4320"/>
+        </w:tabs>
+        <w:ind w:left="4320" w:hanging="360"/>
+      </w:pPr>
+      <w:rPr>
+        <w:rFonts w:ascii="Wingdings" w:hAnsi="Wingdings" w:hint="default"/>
+        <w:sz w:val="20"/>
+      </w:rPr>
+    </w:lvl>
+    <w:lvl w:ilvl="6" w:tentative="1">
+      <w:start w:val="1"/>
+      <w:numFmt w:val="bullet"/>
+      <w:lvlText w:val=""/>
+      <w:lvlJc w:val="left"/>
+      <w:pPr>
+        <w:tabs>
+          <w:tab w:val="num" w:pos="5040"/>
+        </w:tabs>
+        <w:ind w:left="5040" w:hanging="360"/>
+      </w:pPr>
+      <w:rPr>
+        <w:rFonts w:ascii="Wingdings" w:hAnsi="Wingdings" w:hint="default"/>
+        <w:sz w:val="20"/>
+      </w:rPr>
+    </w:lvl>
+    <w:lvl w:ilvl="7" w:tentative="1">
+      <w:start w:val="1"/>
+      <w:numFmt w:val="bullet"/>
+      <w:lvlText w:val=""/>
+      <w:lvlJc w:val="left"/>
+      <w:pPr>
+        <w:tabs>
+          <w:tab w:val="num" w:pos="5760"/>
+        </w:tabs>
+        <w:ind w:left="5760" w:hanging="360"/>
+      </w:pPr>
+      <w:rPr>
+        <w:rFonts w:ascii="Wingdings" w:hAnsi="Wingdings" w:hint="default"/>
+        <w:sz w:val="20"/>
+      </w:rPr>
+    </w:lvl>
+    <w:lvl w:ilvl="8" w:tentative="1">
+      <w:start w:val="1"/>
+      <w:numFmt w:val="bullet"/>
+      <w:lvlText w:val=""/>
+      <w:lvlJc w:val="left"/>
+      <w:pPr>
+        <w:tabs>
+          <w:tab w:val="num" w:pos="6480"/>
+        </w:tabs>
+        <w:ind w:left="6480" w:hanging="360"/>
+      </w:pPr>
+      <w:rPr>
+        <w:rFonts w:ascii="Wingdings" w:hAnsi="Wingdings" w:hint="default"/>
+        <w:sz w:val="20"/>
+      </w:rPr>
+    </w:lvl>
+  </w:abstractNum>
+  <w:abstractNum w:abstractNumId="1" w15:restartNumberingAfterBreak="0">
     <w:nsid w:val="11D54AF1"/>
     <w:multiLevelType w:val="hybridMultilevel"/>
     <w:tmpl w:val="7ED07972"/>
@@ -183,7 +941,305 @@
       </w:rPr>
     </w:lvl>
   </w:abstractNum>
-  <w:abstractNum w:abstractNumId="1" w15:restartNumberingAfterBreak="0">
+  <w:abstractNum w:abstractNumId="2" w15:restartNumberingAfterBreak="0">
+    <w:nsid w:val="1216073D"/>
+    <w:multiLevelType w:val="multilevel"/>
+    <w:tmpl w:val="B164F104"/>
+    <w:lvl w:ilvl="0">
+      <w:start w:val="1"/>
+      <w:numFmt w:val="bullet"/>
+      <w:lvlText w:val=""/>
+      <w:lvlJc w:val="left"/>
+      <w:pPr>
+        <w:tabs>
+          <w:tab w:val="num" w:pos="720"/>
+        </w:tabs>
+        <w:ind w:left="720" w:hanging="360"/>
+      </w:pPr>
+      <w:rPr>
+        <w:rFonts w:ascii="Symbol" w:hAnsi="Symbol" w:hint="default"/>
+        <w:sz w:val="20"/>
+      </w:rPr>
+    </w:lvl>
+    <w:lvl w:ilvl="1" w:tentative="1">
+      <w:start w:val="1"/>
+      <w:numFmt w:val="bullet"/>
+      <w:lvlText w:val="o"/>
+      <w:lvlJc w:val="left"/>
+      <w:pPr>
+        <w:tabs>
+          <w:tab w:val="num" w:pos="1440"/>
+        </w:tabs>
+        <w:ind w:left="1440" w:hanging="360"/>
+      </w:pPr>
+      <w:rPr>
+        <w:rFonts w:ascii="Courier New" w:hAnsi="Courier New" w:hint="default"/>
+        <w:sz w:val="20"/>
+      </w:rPr>
+    </w:lvl>
+    <w:lvl w:ilvl="2" w:tentative="1">
+      <w:start w:val="1"/>
+      <w:numFmt w:val="bullet"/>
+      <w:lvlText w:val=""/>
+      <w:lvlJc w:val="left"/>
+      <w:pPr>
+        <w:tabs>
+          <w:tab w:val="num" w:pos="2160"/>
+        </w:tabs>
+        <w:ind w:left="2160" w:hanging="360"/>
+      </w:pPr>
+      <w:rPr>
+        <w:rFonts w:ascii="Wingdings" w:hAnsi="Wingdings" w:hint="default"/>
+        <w:sz w:val="20"/>
+      </w:rPr>
+    </w:lvl>
+    <w:lvl w:ilvl="3" w:tentative="1">
+      <w:start w:val="1"/>
+      <w:numFmt w:val="bullet"/>
+      <w:lvlText w:val=""/>
+      <w:lvlJc w:val="left"/>
+      <w:pPr>
+        <w:tabs>
+          <w:tab w:val="num" w:pos="2880"/>
+        </w:tabs>
+        <w:ind w:left="2880" w:hanging="360"/>
+      </w:pPr>
+      <w:rPr>
+        <w:rFonts w:ascii="Wingdings" w:hAnsi="Wingdings" w:hint="default"/>
+        <w:sz w:val="20"/>
+      </w:rPr>
+    </w:lvl>
+    <w:lvl w:ilvl="4" w:tentative="1">
+      <w:start w:val="1"/>
+      <w:numFmt w:val="bullet"/>
+      <w:lvlText w:val=""/>
+      <w:lvlJc w:val="left"/>
+      <w:pPr>
+        <w:tabs>
+          <w:tab w:val="num" w:pos="3600"/>
+        </w:tabs>
+        <w:ind w:left="3600" w:hanging="360"/>
+      </w:pPr>
+      <w:rPr>
+        <w:rFonts w:ascii="Wingdings" w:hAnsi="Wingdings" w:hint="default"/>
+        <w:sz w:val="20"/>
+      </w:rPr>
+    </w:lvl>
+    <w:lvl w:ilvl="5" w:tentative="1">
+      <w:start w:val="1"/>
+      <w:numFmt w:val="bullet"/>
+      <w:lvlText w:val=""/>
+      <w:lvlJc w:val="left"/>
+      <w:pPr>
+        <w:tabs>
+          <w:tab w:val="num" w:pos="4320"/>
+        </w:tabs>
+        <w:ind w:left="4320" w:hanging="360"/>
+      </w:pPr>
+      <w:rPr>
+        <w:rFonts w:ascii="Wingdings" w:hAnsi="Wingdings" w:hint="default"/>
+        <w:sz w:val="20"/>
+      </w:rPr>
+    </w:lvl>
+    <w:lvl w:ilvl="6" w:tentative="1">
+      <w:start w:val="1"/>
+      <w:numFmt w:val="bullet"/>
+      <w:lvlText w:val=""/>
+      <w:lvlJc w:val="left"/>
+      <w:pPr>
+        <w:tabs>
+          <w:tab w:val="num" w:pos="5040"/>
+        </w:tabs>
+        <w:ind w:left="5040" w:hanging="360"/>
+      </w:pPr>
+      <w:rPr>
+        <w:rFonts w:ascii="Wingdings" w:hAnsi="Wingdings" w:hint="default"/>
+        <w:sz w:val="20"/>
+      </w:rPr>
+    </w:lvl>
+    <w:lvl w:ilvl="7" w:tentative="1">
+      <w:start w:val="1"/>
+      <w:numFmt w:val="bullet"/>
+      <w:lvlText w:val=""/>
+      <w:lvlJc w:val="left"/>
+      <w:pPr>
+        <w:tabs>
+          <w:tab w:val="num" w:pos="5760"/>
+        </w:tabs>
+        <w:ind w:left="5760" w:hanging="360"/>
+      </w:pPr>
+      <w:rPr>
+        <w:rFonts w:ascii="Wingdings" w:hAnsi="Wingdings" w:hint="default"/>
+        <w:sz w:val="20"/>
+      </w:rPr>
+    </w:lvl>
+    <w:lvl w:ilvl="8" w:tentative="1">
+      <w:start w:val="1"/>
+      <w:numFmt w:val="bullet"/>
+      <w:lvlText w:val=""/>
+      <w:lvlJc w:val="left"/>
+      <w:pPr>
+        <w:tabs>
+          <w:tab w:val="num" w:pos="6480"/>
+        </w:tabs>
+        <w:ind w:left="6480" w:hanging="360"/>
+      </w:pPr>
+      <w:rPr>
+        <w:rFonts w:ascii="Wingdings" w:hAnsi="Wingdings" w:hint="default"/>
+        <w:sz w:val="20"/>
+      </w:rPr>
+    </w:lvl>
+  </w:abstractNum>
+  <w:abstractNum w:abstractNumId="3" w15:restartNumberingAfterBreak="0">
+    <w:nsid w:val="1ABB33A4"/>
+    <w:multiLevelType w:val="multilevel"/>
+    <w:tmpl w:val="C8B66C4E"/>
+    <w:lvl w:ilvl="0">
+      <w:start w:val="1"/>
+      <w:numFmt w:val="bullet"/>
+      <w:lvlText w:val=""/>
+      <w:lvlJc w:val="left"/>
+      <w:pPr>
+        <w:tabs>
+          <w:tab w:val="num" w:pos="720"/>
+        </w:tabs>
+        <w:ind w:left="720" w:hanging="360"/>
+      </w:pPr>
+      <w:rPr>
+        <w:rFonts w:ascii="Symbol" w:hAnsi="Symbol" w:hint="default"/>
+        <w:sz w:val="20"/>
+      </w:rPr>
+    </w:lvl>
+    <w:lvl w:ilvl="1" w:tentative="1">
+      <w:start w:val="1"/>
+      <w:numFmt w:val="bullet"/>
+      <w:lvlText w:val="o"/>
+      <w:lvlJc w:val="left"/>
+      <w:pPr>
+        <w:tabs>
+          <w:tab w:val="num" w:pos="1440"/>
+        </w:tabs>
+        <w:ind w:left="1440" w:hanging="360"/>
+      </w:pPr>
+      <w:rPr>
+        <w:rFonts w:ascii="Courier New" w:hAnsi="Courier New" w:hint="default"/>
+        <w:sz w:val="20"/>
+      </w:rPr>
+    </w:lvl>
+    <w:lvl w:ilvl="2" w:tentative="1">
+      <w:start w:val="1"/>
+      <w:numFmt w:val="bullet"/>
+      <w:lvlText w:val=""/>
+      <w:lvlJc w:val="left"/>
+      <w:pPr>
+        <w:tabs>
+          <w:tab w:val="num" w:pos="2160"/>
+        </w:tabs>
+        <w:ind w:left="2160" w:hanging="360"/>
+      </w:pPr>
+      <w:rPr>
+        <w:rFonts w:ascii="Wingdings" w:hAnsi="Wingdings" w:hint="default"/>
+        <w:sz w:val="20"/>
+      </w:rPr>
+    </w:lvl>
+    <w:lvl w:ilvl="3" w:tentative="1">
+      <w:start w:val="1"/>
+      <w:numFmt w:val="bullet"/>
+      <w:lvlText w:val=""/>
+      <w:lvlJc w:val="left"/>
+      <w:pPr>
+        <w:tabs>
+          <w:tab w:val="num" w:pos="2880"/>
+        </w:tabs>
+        <w:ind w:left="2880" w:hanging="360"/>
+      </w:pPr>
+      <w:rPr>
+        <w:rFonts w:ascii="Wingdings" w:hAnsi="Wingdings" w:hint="default"/>
+        <w:sz w:val="20"/>
+      </w:rPr>
+    </w:lvl>
+    <w:lvl w:ilvl="4" w:tentative="1">
+      <w:start w:val="1"/>
+      <w:numFmt w:val="bullet"/>
+      <w:lvlText w:val=""/>
+      <w:lvlJc w:val="left"/>
+      <w:pPr>
+        <w:tabs>
+          <w:tab w:val="num" w:pos="3600"/>
+        </w:tabs>
+        <w:ind w:left="3600" w:hanging="360"/>
+      </w:pPr>
+      <w:rPr>
+        <w:rFonts w:ascii="Wingdings" w:hAnsi="Wingdings" w:hint="default"/>
+        <w:sz w:val="20"/>
+      </w:rPr>
+    </w:lvl>
+    <w:lvl w:ilvl="5" w:tentative="1">
+      <w:start w:val="1"/>
+      <w:numFmt w:val="bullet"/>
+      <w:lvlText w:val=""/>
+      <w:lvlJc w:val="left"/>
+      <w:pPr>
+        <w:tabs>
+          <w:tab w:val="num" w:pos="4320"/>
+        </w:tabs>
+        <w:ind w:left="4320" w:hanging="360"/>
+      </w:pPr>
+      <w:rPr>
+        <w:rFonts w:ascii="Wingdings" w:hAnsi="Wingdings" w:hint="default"/>
+        <w:sz w:val="20"/>
+      </w:rPr>
+    </w:lvl>
+    <w:lvl w:ilvl="6" w:tentative="1">
+      <w:start w:val="1"/>
+      <w:numFmt w:val="bullet"/>
+      <w:lvlText w:val=""/>
+      <w:lvlJc w:val="left"/>
+      <w:pPr>
+        <w:tabs>
+          <w:tab w:val="num" w:pos="5040"/>
+        </w:tabs>
+        <w:ind w:left="5040" w:hanging="360"/>
+      </w:pPr>
+      <w:rPr>
+        <w:rFonts w:ascii="Wingdings" w:hAnsi="Wingdings" w:hint="default"/>
+        <w:sz w:val="20"/>
+      </w:rPr>
+    </w:lvl>
+    <w:lvl w:ilvl="7" w:tentative="1">
+      <w:start w:val="1"/>
+      <w:numFmt w:val="bullet"/>
+      <w:lvlText w:val=""/>
+      <w:lvlJc w:val="left"/>
+      <w:pPr>
+        <w:tabs>
+          <w:tab w:val="num" w:pos="5760"/>
+        </w:tabs>
+        <w:ind w:left="5760" w:hanging="360"/>
+      </w:pPr>
+      <w:rPr>
+        <w:rFonts w:ascii="Wingdings" w:hAnsi="Wingdings" w:hint="default"/>
+        <w:sz w:val="20"/>
+      </w:rPr>
+    </w:lvl>
+    <w:lvl w:ilvl="8" w:tentative="1">
+      <w:start w:val="1"/>
+      <w:numFmt w:val="bullet"/>
+      <w:lvlText w:val=""/>
+      <w:lvlJc w:val="left"/>
+      <w:pPr>
+        <w:tabs>
+          <w:tab w:val="num" w:pos="6480"/>
+        </w:tabs>
+        <w:ind w:left="6480" w:hanging="360"/>
+      </w:pPr>
+      <w:rPr>
+        <w:rFonts w:ascii="Wingdings" w:hAnsi="Wingdings" w:hint="default"/>
+        <w:sz w:val="20"/>
+      </w:rPr>
+    </w:lvl>
+  </w:abstractNum>
+  <w:abstractNum w:abstractNumId="4" w15:restartNumberingAfterBreak="0">
     <w:nsid w:val="3274429D"/>
     <w:multiLevelType w:val="hybridMultilevel"/>
     <w:tmpl w:val="AA0C1FAE"/>
@@ -296,7 +1352,7 @@
       </w:rPr>
     </w:lvl>
   </w:abstractNum>
-  <w:abstractNum w:abstractNumId="2" w15:restartNumberingAfterBreak="0">
+  <w:abstractNum w:abstractNumId="5" w15:restartNumberingAfterBreak="0">
     <w:nsid w:val="33DA7108"/>
     <w:multiLevelType w:val="hybridMultilevel"/>
     <w:tmpl w:val="7D8CD02E"/>
@@ -409,7 +1465,7 @@
       </w:rPr>
     </w:lvl>
   </w:abstractNum>
-  <w:abstractNum w:abstractNumId="3" w15:restartNumberingAfterBreak="0">
+  <w:abstractNum w:abstractNumId="6" w15:restartNumberingAfterBreak="0">
     <w:nsid w:val="34B0083D"/>
     <w:multiLevelType w:val="hybridMultilevel"/>
     <w:tmpl w:val="58D678D8"/>
@@ -522,7 +1578,156 @@
       </w:rPr>
     </w:lvl>
   </w:abstractNum>
-  <w:abstractNum w:abstractNumId="4" w15:restartNumberingAfterBreak="0">
+  <w:abstractNum w:abstractNumId="7" w15:restartNumberingAfterBreak="0">
+    <w:nsid w:val="51197311"/>
+    <w:multiLevelType w:val="multilevel"/>
+    <w:tmpl w:val="624EAD1E"/>
+    <w:lvl w:ilvl="0">
+      <w:start w:val="1"/>
+      <w:numFmt w:val="bullet"/>
+      <w:lvlText w:val=""/>
+      <w:lvlJc w:val="left"/>
+      <w:pPr>
+        <w:tabs>
+          <w:tab w:val="num" w:pos="720"/>
+        </w:tabs>
+        <w:ind w:left="720" w:hanging="360"/>
+      </w:pPr>
+      <w:rPr>
+        <w:rFonts w:ascii="Symbol" w:hAnsi="Symbol" w:hint="default"/>
+        <w:sz w:val="20"/>
+      </w:rPr>
+    </w:lvl>
+    <w:lvl w:ilvl="1" w:tentative="1">
+      <w:start w:val="1"/>
+      <w:numFmt w:val="bullet"/>
+      <w:lvlText w:val="o"/>
+      <w:lvlJc w:val="left"/>
+      <w:pPr>
+        <w:tabs>
+          <w:tab w:val="num" w:pos="1440"/>
+        </w:tabs>
+        <w:ind w:left="1440" w:hanging="360"/>
+      </w:pPr>
+      <w:rPr>
+        <w:rFonts w:ascii="Courier New" w:hAnsi="Courier New" w:hint="default"/>
+        <w:sz w:val="20"/>
+      </w:rPr>
+    </w:lvl>
+    <w:lvl w:ilvl="2" w:tentative="1">
+      <w:start w:val="1"/>
+      <w:numFmt w:val="bullet"/>
+      <w:lvlText w:val=""/>
+      <w:lvlJc w:val="left"/>
+      <w:pPr>
+        <w:tabs>
+          <w:tab w:val="num" w:pos="2160"/>
+        </w:tabs>
+        <w:ind w:left="2160" w:hanging="360"/>
+      </w:pPr>
+      <w:rPr>
+        <w:rFonts w:ascii="Wingdings" w:hAnsi="Wingdings" w:hint="default"/>
+        <w:sz w:val="20"/>
+      </w:rPr>
+    </w:lvl>
+    <w:lvl w:ilvl="3" w:tentative="1">
+      <w:start w:val="1"/>
+      <w:numFmt w:val="bullet"/>
+      <w:lvlText w:val=""/>
+      <w:lvlJc w:val="left"/>
+      <w:pPr>
+        <w:tabs>
+          <w:tab w:val="num" w:pos="2880"/>
+        </w:tabs>
+        <w:ind w:left="2880" w:hanging="360"/>
+      </w:pPr>
+      <w:rPr>
+        <w:rFonts w:ascii="Wingdings" w:hAnsi="Wingdings" w:hint="default"/>
+        <w:sz w:val="20"/>
+      </w:rPr>
+    </w:lvl>
+    <w:lvl w:ilvl="4" w:tentative="1">
+      <w:start w:val="1"/>
+      <w:numFmt w:val="bullet"/>
+      <w:lvlText w:val=""/>
+      <w:lvlJc w:val="left"/>
+      <w:pPr>
+        <w:tabs>
+          <w:tab w:val="num" w:pos="3600"/>
+        </w:tabs>
+        <w:ind w:left="3600" w:hanging="360"/>
+      </w:pPr>
+      <w:rPr>
+        <w:rFonts w:ascii="Wingdings" w:hAnsi="Wingdings" w:hint="default"/>
+        <w:sz w:val="20"/>
+      </w:rPr>
+    </w:lvl>
+    <w:lvl w:ilvl="5" w:tentative="1">
+      <w:start w:val="1"/>
+      <w:numFmt w:val="bullet"/>
+      <w:lvlText w:val=""/>
+      <w:lvlJc w:val="left"/>
+      <w:pPr>
+        <w:tabs>
+          <w:tab w:val="num" w:pos="4320"/>
+        </w:tabs>
+        <w:ind w:left="4320" w:hanging="360"/>
+      </w:pPr>
+      <w:rPr>
+        <w:rFonts w:ascii="Wingdings" w:hAnsi="Wingdings" w:hint="default"/>
+        <w:sz w:val="20"/>
+      </w:rPr>
+    </w:lvl>
+    <w:lvl w:ilvl="6" w:tentative="1">
+      <w:start w:val="1"/>
+      <w:numFmt w:val="bullet"/>
+      <w:lvlText w:val=""/>
+      <w:lvlJc w:val="left"/>
+      <w:pPr>
+        <w:tabs>
+          <w:tab w:val="num" w:pos="5040"/>
+        </w:tabs>
+        <w:ind w:left="5040" w:hanging="360"/>
+      </w:pPr>
+      <w:rPr>
+        <w:rFonts w:ascii="Wingdings" w:hAnsi="Wingdings" w:hint="default"/>
+        <w:sz w:val="20"/>
+      </w:rPr>
+    </w:lvl>
+    <w:lvl w:ilvl="7" w:tentative="1">
+      <w:start w:val="1"/>
+      <w:numFmt w:val="bullet"/>
+      <w:lvlText w:val=""/>
+      <w:lvlJc w:val="left"/>
+      <w:pPr>
+        <w:tabs>
+          <w:tab w:val="num" w:pos="5760"/>
+        </w:tabs>
+        <w:ind w:left="5760" w:hanging="360"/>
+      </w:pPr>
+      <w:rPr>
+        <w:rFonts w:ascii="Wingdings" w:hAnsi="Wingdings" w:hint="default"/>
+        <w:sz w:val="20"/>
+      </w:rPr>
+    </w:lvl>
+    <w:lvl w:ilvl="8" w:tentative="1">
+      <w:start w:val="1"/>
+      <w:numFmt w:val="bullet"/>
+      <w:lvlText w:val=""/>
+      <w:lvlJc w:val="left"/>
+      <w:pPr>
+        <w:tabs>
+          <w:tab w:val="num" w:pos="6480"/>
+        </w:tabs>
+        <w:ind w:left="6480" w:hanging="360"/>
+      </w:pPr>
+      <w:rPr>
+        <w:rFonts w:ascii="Wingdings" w:hAnsi="Wingdings" w:hint="default"/>
+        <w:sz w:val="20"/>
+      </w:rPr>
+    </w:lvl>
+  </w:abstractNum>
+  <w:abstractNum w:abstractNumId="8" w15:restartNumberingAfterBreak="0">
     <w:nsid w:val="60137E39"/>
     <w:multiLevelType w:val="hybridMultilevel"/>
     <w:tmpl w:val="4CEC6E74"/>
@@ -635,7 +1840,7 @@
       </w:rPr>
     </w:lvl>
   </w:abstractNum>
-  <w:abstractNum w:abstractNumId="5" w15:restartNumberingAfterBreak="0">
+  <w:abstractNum w:abstractNumId="9" w15:restartNumberingAfterBreak="0">
     <w:nsid w:val="608F0750"/>
     <w:multiLevelType w:val="hybridMultilevel"/>
     <w:tmpl w:val="61BAAA8C"/>
@@ -748,7 +1953,7 @@
       </w:rPr>
     </w:lvl>
   </w:abstractNum>
-  <w:abstractNum w:abstractNumId="6" w15:restartNumberingAfterBreak="0">
+  <w:abstractNum w:abstractNumId="10" w15:restartNumberingAfterBreak="0">
     <w:nsid w:val="60CD56AE"/>
     <w:multiLevelType w:val="hybridMultilevel"/>
     <w:tmpl w:val="33E8C288"/>
@@ -861,7 +2066,156 @@
       </w:rPr>
     </w:lvl>
   </w:abstractNum>
-  <w:abstractNum w:abstractNumId="7" w15:restartNumberingAfterBreak="0">
+  <w:abstractNum w:abstractNumId="11" w15:restartNumberingAfterBreak="0">
+    <w:nsid w:val="6189191C"/>
+    <w:multiLevelType w:val="multilevel"/>
+    <w:tmpl w:val="03D68DFC"/>
+    <w:lvl w:ilvl="0">
+      <w:start w:val="1"/>
+      <w:numFmt w:val="bullet"/>
+      <w:lvlText w:val=""/>
+      <w:lvlJc w:val="left"/>
+      <w:pPr>
+        <w:tabs>
+          <w:tab w:val="num" w:pos="720"/>
+        </w:tabs>
+        <w:ind w:left="720" w:hanging="360"/>
+      </w:pPr>
+      <w:rPr>
+        <w:rFonts w:ascii="Symbol" w:hAnsi="Symbol" w:hint="default"/>
+        <w:sz w:val="20"/>
+      </w:rPr>
+    </w:lvl>
+    <w:lvl w:ilvl="1">
+      <w:start w:val="1"/>
+      <w:numFmt w:val="bullet"/>
+      <w:lvlText w:val="o"/>
+      <w:lvlJc w:val="left"/>
+      <w:pPr>
+        <w:tabs>
+          <w:tab w:val="num" w:pos="1440"/>
+        </w:tabs>
+        <w:ind w:left="1440" w:hanging="360"/>
+      </w:pPr>
+      <w:rPr>
+        <w:rFonts w:ascii="Courier New" w:hAnsi="Courier New" w:hint="default"/>
+        <w:sz w:val="20"/>
+      </w:rPr>
+    </w:lvl>
+    <w:lvl w:ilvl="2" w:tentative="1">
+      <w:start w:val="1"/>
+      <w:numFmt w:val="bullet"/>
+      <w:lvlText w:val=""/>
+      <w:lvlJc w:val="left"/>
+      <w:pPr>
+        <w:tabs>
+          <w:tab w:val="num" w:pos="2160"/>
+        </w:tabs>
+        <w:ind w:left="2160" w:hanging="360"/>
+      </w:pPr>
+      <w:rPr>
+        <w:rFonts w:ascii="Wingdings" w:hAnsi="Wingdings" w:hint="default"/>
+        <w:sz w:val="20"/>
+      </w:rPr>
+    </w:lvl>
+    <w:lvl w:ilvl="3" w:tentative="1">
+      <w:start w:val="1"/>
+      <w:numFmt w:val="bullet"/>
+      <w:lvlText w:val=""/>
+      <w:lvlJc w:val="left"/>
+      <w:pPr>
+        <w:tabs>
+          <w:tab w:val="num" w:pos="2880"/>
+        </w:tabs>
+        <w:ind w:left="2880" w:hanging="360"/>
+      </w:pPr>
+      <w:rPr>
+        <w:rFonts w:ascii="Wingdings" w:hAnsi="Wingdings" w:hint="default"/>
+        <w:sz w:val="20"/>
+      </w:rPr>
+    </w:lvl>
+    <w:lvl w:ilvl="4" w:tentative="1">
+      <w:start w:val="1"/>
+      <w:numFmt w:val="bullet"/>
+      <w:lvlText w:val=""/>
+      <w:lvlJc w:val="left"/>
+      <w:pPr>
+        <w:tabs>
+          <w:tab w:val="num" w:pos="3600"/>
+        </w:tabs>
+        <w:ind w:left="3600" w:hanging="360"/>
+      </w:pPr>
+      <w:rPr>
+        <w:rFonts w:ascii="Wingdings" w:hAnsi="Wingdings" w:hint="default"/>
+        <w:sz w:val="20"/>
+      </w:rPr>
+    </w:lvl>
+    <w:lvl w:ilvl="5" w:tentative="1">
+      <w:start w:val="1"/>
+      <w:numFmt w:val="bullet"/>
+      <w:lvlText w:val=""/>
+      <w:lvlJc w:val="left"/>
+      <w:pPr>
+        <w:tabs>
+          <w:tab w:val="num" w:pos="4320"/>
+        </w:tabs>
+        <w:ind w:left="4320" w:hanging="360"/>
+      </w:pPr>
+      <w:rPr>
+        <w:rFonts w:ascii="Wingdings" w:hAnsi="Wingdings" w:hint="default"/>
+        <w:sz w:val="20"/>
+      </w:rPr>
+    </w:lvl>
+    <w:lvl w:ilvl="6" w:tentative="1">
+      <w:start w:val="1"/>
+      <w:numFmt w:val="bullet"/>
+      <w:lvlText w:val=""/>
+      <w:lvlJc w:val="left"/>
+      <w:pPr>
+        <w:tabs>
+          <w:tab w:val="num" w:pos="5040"/>
+        </w:tabs>
+        <w:ind w:left="5040" w:hanging="360"/>
+      </w:pPr>
+      <w:rPr>
+        <w:rFonts w:ascii="Wingdings" w:hAnsi="Wingdings" w:hint="default"/>
+        <w:sz w:val="20"/>
+      </w:rPr>
+    </w:lvl>
+    <w:lvl w:ilvl="7" w:tentative="1">
+      <w:start w:val="1"/>
+      <w:numFmt w:val="bullet"/>
+      <w:lvlText w:val=""/>
+      <w:lvlJc w:val="left"/>
+      <w:pPr>
+        <w:tabs>
+          <w:tab w:val="num" w:pos="5760"/>
+        </w:tabs>
+        <w:ind w:left="5760" w:hanging="360"/>
+      </w:pPr>
+      <w:rPr>
+        <w:rFonts w:ascii="Wingdings" w:hAnsi="Wingdings" w:hint="default"/>
+        <w:sz w:val="20"/>
+      </w:rPr>
+    </w:lvl>
+    <w:lvl w:ilvl="8" w:tentative="1">
+      <w:start w:val="1"/>
+      <w:numFmt w:val="bullet"/>
+      <w:lvlText w:val=""/>
+      <w:lvlJc w:val="left"/>
+      <w:pPr>
+        <w:tabs>
+          <w:tab w:val="num" w:pos="6480"/>
+        </w:tabs>
+        <w:ind w:left="6480" w:hanging="360"/>
+      </w:pPr>
+      <w:rPr>
+        <w:rFonts w:ascii="Wingdings" w:hAnsi="Wingdings" w:hint="default"/>
+        <w:sz w:val="20"/>
+      </w:rPr>
+    </w:lvl>
+  </w:abstractNum>
+  <w:abstractNum w:abstractNumId="12" w15:restartNumberingAfterBreak="0">
     <w:nsid w:val="63FD33F3"/>
     <w:multiLevelType w:val="hybridMultilevel"/>
     <w:tmpl w:val="7FE84B5C"/>
@@ -974,35 +2328,354 @@
       </w:rPr>
     </w:lvl>
   </w:abstractNum>
-  <w:num w:numId="1">
+  <w:abstractNum w:abstractNumId="13" w15:restartNumberingAfterBreak="0">
+    <w:nsid w:val="647770AB"/>
+    <w:multiLevelType w:val="multilevel"/>
+    <w:tmpl w:val="5F247860"/>
+    <w:lvl w:ilvl="0">
+      <w:start w:val="1"/>
+      <w:numFmt w:val="bullet"/>
+      <w:lvlText w:val=""/>
+      <w:lvlJc w:val="left"/>
+      <w:pPr>
+        <w:tabs>
+          <w:tab w:val="num" w:pos="720"/>
+        </w:tabs>
+        <w:ind w:left="720" w:hanging="360"/>
+      </w:pPr>
+      <w:rPr>
+        <w:rFonts w:ascii="Symbol" w:hAnsi="Symbol" w:hint="default"/>
+        <w:sz w:val="20"/>
+      </w:rPr>
+    </w:lvl>
+    <w:lvl w:ilvl="1" w:tentative="1">
+      <w:start w:val="1"/>
+      <w:numFmt w:val="bullet"/>
+      <w:lvlText w:val="o"/>
+      <w:lvlJc w:val="left"/>
+      <w:pPr>
+        <w:tabs>
+          <w:tab w:val="num" w:pos="1440"/>
+        </w:tabs>
+        <w:ind w:left="1440" w:hanging="360"/>
+      </w:pPr>
+      <w:rPr>
+        <w:rFonts w:ascii="Courier New" w:hAnsi="Courier New" w:hint="default"/>
+        <w:sz w:val="20"/>
+      </w:rPr>
+    </w:lvl>
+    <w:lvl w:ilvl="2" w:tentative="1">
+      <w:start w:val="1"/>
+      <w:numFmt w:val="bullet"/>
+      <w:lvlText w:val=""/>
+      <w:lvlJc w:val="left"/>
+      <w:pPr>
+        <w:tabs>
+          <w:tab w:val="num" w:pos="2160"/>
+        </w:tabs>
+        <w:ind w:left="2160" w:hanging="360"/>
+      </w:pPr>
+      <w:rPr>
+        <w:rFonts w:ascii="Wingdings" w:hAnsi="Wingdings" w:hint="default"/>
+        <w:sz w:val="20"/>
+      </w:rPr>
+    </w:lvl>
+    <w:lvl w:ilvl="3" w:tentative="1">
+      <w:start w:val="1"/>
+      <w:numFmt w:val="bullet"/>
+      <w:lvlText w:val=""/>
+      <w:lvlJc w:val="left"/>
+      <w:pPr>
+        <w:tabs>
+          <w:tab w:val="num" w:pos="2880"/>
+        </w:tabs>
+        <w:ind w:left="2880" w:hanging="360"/>
+      </w:pPr>
+      <w:rPr>
+        <w:rFonts w:ascii="Wingdings" w:hAnsi="Wingdings" w:hint="default"/>
+        <w:sz w:val="20"/>
+      </w:rPr>
+    </w:lvl>
+    <w:lvl w:ilvl="4" w:tentative="1">
+      <w:start w:val="1"/>
+      <w:numFmt w:val="bullet"/>
+      <w:lvlText w:val=""/>
+      <w:lvlJc w:val="left"/>
+      <w:pPr>
+        <w:tabs>
+          <w:tab w:val="num" w:pos="3600"/>
+        </w:tabs>
+        <w:ind w:left="3600" w:hanging="360"/>
+      </w:pPr>
+      <w:rPr>
+        <w:rFonts w:ascii="Wingdings" w:hAnsi="Wingdings" w:hint="default"/>
+        <w:sz w:val="20"/>
+      </w:rPr>
+    </w:lvl>
+    <w:lvl w:ilvl="5" w:tentative="1">
+      <w:start w:val="1"/>
+      <w:numFmt w:val="bullet"/>
+      <w:lvlText w:val=""/>
+      <w:lvlJc w:val="left"/>
+      <w:pPr>
+        <w:tabs>
+          <w:tab w:val="num" w:pos="4320"/>
+        </w:tabs>
+        <w:ind w:left="4320" w:hanging="360"/>
+      </w:pPr>
+      <w:rPr>
+        <w:rFonts w:ascii="Wingdings" w:hAnsi="Wingdings" w:hint="default"/>
+        <w:sz w:val="20"/>
+      </w:rPr>
+    </w:lvl>
+    <w:lvl w:ilvl="6" w:tentative="1">
+      <w:start w:val="1"/>
+      <w:numFmt w:val="bullet"/>
+      <w:lvlText w:val=""/>
+      <w:lvlJc w:val="left"/>
+      <w:pPr>
+        <w:tabs>
+          <w:tab w:val="num" w:pos="5040"/>
+        </w:tabs>
+        <w:ind w:left="5040" w:hanging="360"/>
+      </w:pPr>
+      <w:rPr>
+        <w:rFonts w:ascii="Wingdings" w:hAnsi="Wingdings" w:hint="default"/>
+        <w:sz w:val="20"/>
+      </w:rPr>
+    </w:lvl>
+    <w:lvl w:ilvl="7" w:tentative="1">
+      <w:start w:val="1"/>
+      <w:numFmt w:val="bullet"/>
+      <w:lvlText w:val=""/>
+      <w:lvlJc w:val="left"/>
+      <w:pPr>
+        <w:tabs>
+          <w:tab w:val="num" w:pos="5760"/>
+        </w:tabs>
+        <w:ind w:left="5760" w:hanging="360"/>
+      </w:pPr>
+      <w:rPr>
+        <w:rFonts w:ascii="Wingdings" w:hAnsi="Wingdings" w:hint="default"/>
+        <w:sz w:val="20"/>
+      </w:rPr>
+    </w:lvl>
+    <w:lvl w:ilvl="8" w:tentative="1">
+      <w:start w:val="1"/>
+      <w:numFmt w:val="bullet"/>
+      <w:lvlText w:val=""/>
+      <w:lvlJc w:val="left"/>
+      <w:pPr>
+        <w:tabs>
+          <w:tab w:val="num" w:pos="6480"/>
+        </w:tabs>
+        <w:ind w:left="6480" w:hanging="360"/>
+      </w:pPr>
+      <w:rPr>
+        <w:rFonts w:ascii="Wingdings" w:hAnsi="Wingdings" w:hint="default"/>
+        <w:sz w:val="20"/>
+      </w:rPr>
+    </w:lvl>
+  </w:abstractNum>
+  <w:abstractNum w:abstractNumId="14" w15:restartNumberingAfterBreak="0">
+    <w:nsid w:val="79D11323"/>
+    <w:multiLevelType w:val="multilevel"/>
+    <w:tmpl w:val="A6DA8F04"/>
+    <w:lvl w:ilvl="0">
+      <w:start w:val="1"/>
+      <w:numFmt w:val="bullet"/>
+      <w:lvlText w:val=""/>
+      <w:lvlJc w:val="left"/>
+      <w:pPr>
+        <w:tabs>
+          <w:tab w:val="num" w:pos="720"/>
+        </w:tabs>
+        <w:ind w:left="720" w:hanging="360"/>
+      </w:pPr>
+      <w:rPr>
+        <w:rFonts w:ascii="Symbol" w:hAnsi="Symbol" w:hint="default"/>
+        <w:sz w:val="20"/>
+      </w:rPr>
+    </w:lvl>
+    <w:lvl w:ilvl="1" w:tentative="1">
+      <w:start w:val="1"/>
+      <w:numFmt w:val="bullet"/>
+      <w:lvlText w:val="o"/>
+      <w:lvlJc w:val="left"/>
+      <w:pPr>
+        <w:tabs>
+          <w:tab w:val="num" w:pos="1440"/>
+        </w:tabs>
+        <w:ind w:left="1440" w:hanging="360"/>
+      </w:pPr>
+      <w:rPr>
+        <w:rFonts w:ascii="Courier New" w:hAnsi="Courier New" w:hint="default"/>
+        <w:sz w:val="20"/>
+      </w:rPr>
+    </w:lvl>
+    <w:lvl w:ilvl="2" w:tentative="1">
+      <w:start w:val="1"/>
+      <w:numFmt w:val="bullet"/>
+      <w:lvlText w:val=""/>
+      <w:lvlJc w:val="left"/>
+      <w:pPr>
+        <w:tabs>
+          <w:tab w:val="num" w:pos="2160"/>
+        </w:tabs>
+        <w:ind w:left="2160" w:hanging="360"/>
+      </w:pPr>
+      <w:rPr>
+        <w:rFonts w:ascii="Wingdings" w:hAnsi="Wingdings" w:hint="default"/>
+        <w:sz w:val="20"/>
+      </w:rPr>
+    </w:lvl>
+    <w:lvl w:ilvl="3" w:tentative="1">
+      <w:start w:val="1"/>
+      <w:numFmt w:val="bullet"/>
+      <w:lvlText w:val=""/>
+      <w:lvlJc w:val="left"/>
+      <w:pPr>
+        <w:tabs>
+          <w:tab w:val="num" w:pos="2880"/>
+        </w:tabs>
+        <w:ind w:left="2880" w:hanging="360"/>
+      </w:pPr>
+      <w:rPr>
+        <w:rFonts w:ascii="Wingdings" w:hAnsi="Wingdings" w:hint="default"/>
+        <w:sz w:val="20"/>
+      </w:rPr>
+    </w:lvl>
+    <w:lvl w:ilvl="4" w:tentative="1">
+      <w:start w:val="1"/>
+      <w:numFmt w:val="bullet"/>
+      <w:lvlText w:val=""/>
+      <w:lvlJc w:val="left"/>
+      <w:pPr>
+        <w:tabs>
+          <w:tab w:val="num" w:pos="3600"/>
+        </w:tabs>
+        <w:ind w:left="3600" w:hanging="360"/>
+      </w:pPr>
+      <w:rPr>
+        <w:rFonts w:ascii="Wingdings" w:hAnsi="Wingdings" w:hint="default"/>
+        <w:sz w:val="20"/>
+      </w:rPr>
+    </w:lvl>
+    <w:lvl w:ilvl="5" w:tentative="1">
+      <w:start w:val="1"/>
+      <w:numFmt w:val="bullet"/>
+      <w:lvlText w:val=""/>
+      <w:lvlJc w:val="left"/>
+      <w:pPr>
+        <w:tabs>
+          <w:tab w:val="num" w:pos="4320"/>
+        </w:tabs>
+        <w:ind w:left="4320" w:hanging="360"/>
+      </w:pPr>
+      <w:rPr>
+        <w:rFonts w:ascii="Wingdings" w:hAnsi="Wingdings" w:hint="default"/>
+        <w:sz w:val="20"/>
+      </w:rPr>
+    </w:lvl>
+    <w:lvl w:ilvl="6" w:tentative="1">
+      <w:start w:val="1"/>
+      <w:numFmt w:val="bullet"/>
+      <w:lvlText w:val=""/>
+      <w:lvlJc w:val="left"/>
+      <w:pPr>
+        <w:tabs>
+          <w:tab w:val="num" w:pos="5040"/>
+        </w:tabs>
+        <w:ind w:left="5040" w:hanging="360"/>
+      </w:pPr>
+      <w:rPr>
+        <w:rFonts w:ascii="Wingdings" w:hAnsi="Wingdings" w:hint="default"/>
+        <w:sz w:val="20"/>
+      </w:rPr>
+    </w:lvl>
+    <w:lvl w:ilvl="7" w:tentative="1">
+      <w:start w:val="1"/>
+      <w:numFmt w:val="bullet"/>
+      <w:lvlText w:val=""/>
+      <w:lvlJc w:val="left"/>
+      <w:pPr>
+        <w:tabs>
+          <w:tab w:val="num" w:pos="5760"/>
+        </w:tabs>
+        <w:ind w:left="5760" w:hanging="360"/>
+      </w:pPr>
+      <w:rPr>
+        <w:rFonts w:ascii="Wingdings" w:hAnsi="Wingdings" w:hint="default"/>
+        <w:sz w:val="20"/>
+      </w:rPr>
+    </w:lvl>
+    <w:lvl w:ilvl="8" w:tentative="1">
+      <w:start w:val="1"/>
+      <w:numFmt w:val="bullet"/>
+      <w:lvlText w:val=""/>
+      <w:lvlJc w:val="left"/>
+      <w:pPr>
+        <w:tabs>
+          <w:tab w:val="num" w:pos="6480"/>
+        </w:tabs>
+        <w:ind w:left="6480" w:hanging="360"/>
+      </w:pPr>
+      <w:rPr>
+        <w:rFonts w:ascii="Wingdings" w:hAnsi="Wingdings" w:hint="default"/>
+        <w:sz w:val="20"/>
+      </w:rPr>
+    </w:lvl>
+  </w:abstractNum>
+  <w:num w:numId="1" w16cid:durableId="367798400">
+    <w:abstractNumId w:val="10"/>
+  </w:num>
+  <w:num w:numId="2" w16cid:durableId="310670697">
+    <w:abstractNumId w:val="5"/>
+  </w:num>
+  <w:num w:numId="3" w16cid:durableId="573124733">
+    <w:abstractNumId w:val="9"/>
+  </w:num>
+  <w:num w:numId="4" w16cid:durableId="742993477">
+    <w:abstractNumId w:val="1"/>
+  </w:num>
+  <w:num w:numId="5" w16cid:durableId="520318593">
+    <w:abstractNumId w:val="12"/>
+  </w:num>
+  <w:num w:numId="6" w16cid:durableId="541478756">
+    <w:abstractNumId w:val="8"/>
+  </w:num>
+  <w:num w:numId="7" w16cid:durableId="85658755">
     <w:abstractNumId w:val="6"/>
   </w:num>
-  <w:num w:numId="2">
+  <w:num w:numId="8" w16cid:durableId="2126654980">
+    <w:abstractNumId w:val="4"/>
+  </w:num>
+  <w:num w:numId="9" w16cid:durableId="1945651651">
     <w:abstractNumId w:val="2"/>
   </w:num>
-  <w:num w:numId="3">
-    <w:abstractNumId w:val="5"/>
+  <w:num w:numId="10" w16cid:durableId="372584243">
+    <w:abstractNumId w:val="14"/>
   </w:num>
-  <w:num w:numId="4">
-    <w:abstractNumId w:val="0"/>
+  <w:num w:numId="11" w16cid:durableId="833105063">
+    <w:abstractNumId w:val="13"/>
   </w:num>
-  <w:num w:numId="5">
+  <w:num w:numId="12" w16cid:durableId="1837912541">
     <w:abstractNumId w:val="7"/>
   </w:num>
-  <w:num w:numId="6">
-    <w:abstractNumId w:val="4"/>
+  <w:num w:numId="13" w16cid:durableId="956644406">
+    <w:abstractNumId w:val="11"/>
   </w:num>
-  <w:num w:numId="7">
+  <w:num w:numId="14" w16cid:durableId="939022225">
     <w:abstractNumId w:val="3"/>
   </w:num>
-  <w:num w:numId="8">
-    <w:abstractNumId w:val="1"/>
+  <w:num w:numId="15" w16cid:durableId="1937326794">
+    <w:abstractNumId w:val="0"/>
   </w:num>
 </w:numbering>
 </file>
 
 <file path=word/styles.xml><?xml version="1.0" encoding="utf-8"?>
-<w:styles xmlns:mc="http://schemas.openxmlformats.org/markup-compatibility/2006" xmlns:r="http://schemas.openxmlformats.org/officeDocument/2006/relationships" xmlns:w="http://schemas.openxmlformats.org/wordprocessingml/2006/main" xmlns:w14="http://schemas.microsoft.com/office/word/2010/wordml" xmlns:w15="http://schemas.microsoft.com/office/word/2012/wordml" xmlns:w16se="http://schemas.microsoft.com/office/word/2015/wordml/symex" mc:Ignorable="w14 w15 w16se">
+<w:styles xmlns:mc="http://schemas.openxmlformats.org/markup-compatibility/2006" xmlns:r="http://schemas.openxmlformats.org/officeDocument/2006/relationships" xmlns:w="http://schemas.openxmlformats.org/wordprocessingml/2006/main" xmlns:w14="http://schemas.microsoft.com/office/word/2010/wordml" xmlns:w15="http://schemas.microsoft.com/office/word/2012/wordml" xmlns:w16cex="http://schemas.microsoft.com/office/word/2018/wordml/cex" xmlns:w16cid="http://schemas.microsoft.com/office/word/2016/wordml/cid" xmlns:w16="http://schemas.microsoft.com/office/word/2018/wordml" xmlns:w16du="http://schemas.microsoft.com/office/word/2023/wordml/word16du" xmlns:w16sdtdh="http://schemas.microsoft.com/office/word/2020/wordml/sdtdatahash" xmlns:w16se="http://schemas.microsoft.com/office/word/2015/wordml/symex" mc:Ignorable="w14 w15 w16se w16cid w16 w16cex w16sdtdh w16du">
   <w:docDefaults>
     <w:rPrDefault>
       <w:rPr>
@@ -1020,7 +2693,7 @@
       </w:pPr>
     </w:pPrDefault>
   </w:docDefaults>
-  <w:latentStyles w:defLockedState="0" w:defUIPriority="99" w:defSemiHidden="0" w:defUnhideWhenUsed="0" w:defQFormat="0" w:count="371">
+  <w:latentStyles w:defLockedState="0" w:defUIPriority="99" w:defSemiHidden="0" w:defUnhideWhenUsed="0" w:defQFormat="0" w:count="376">
     <w:lsdException w:name="Normal" w:uiPriority="0" w:qFormat="1"/>
     <w:lsdException w:name="heading 1" w:uiPriority="9" w:qFormat="1"/>
     <w:lsdException w:name="heading 2" w:semiHidden="1" w:uiPriority="9" w:unhideWhenUsed="1" w:qFormat="1"/>
@@ -1392,8 +3065,13 @@
     <w:lsdException w:name="List Table 5 Dark Accent 6" w:uiPriority="50"/>
     <w:lsdException w:name="List Table 6 Colorful Accent 6" w:uiPriority="51"/>
     <w:lsdException w:name="List Table 7 Colorful Accent 6" w:uiPriority="52"/>
+    <w:lsdException w:name="Mention" w:semiHidden="1" w:unhideWhenUsed="1"/>
+    <w:lsdException w:name="Smart Hyperlink" w:semiHidden="1" w:unhideWhenUsed="1"/>
+    <w:lsdException w:name="Hashtag" w:semiHidden="1" w:unhideWhenUsed="1"/>
+    <w:lsdException w:name="Unresolved Mention" w:semiHidden="1" w:unhideWhenUsed="1"/>
+    <w:lsdException w:name="Smart Link" w:semiHidden="1" w:unhideWhenUsed="1"/>
   </w:latentStyles>
-  <w:style w:type="paragraph" w:default="1" w:styleId="a">
+  <w:style w:type="paragraph" w:default="1" w:styleId="Normal">
     <w:name w:val="Normal"/>
     <w:qFormat/>
     <w:rsid w:val="00724C1C"/>
@@ -1403,11 +3081,11 @@
       <w:szCs w:val="24"/>
     </w:rPr>
   </w:style>
-  <w:style w:type="paragraph" w:styleId="1">
+  <w:style w:type="paragraph" w:styleId="Heading1">
     <w:name w:val="heading 1"/>
-    <w:basedOn w:val="a"/>
-    <w:next w:val="a"/>
-    <w:link w:val="10"/>
+    <w:basedOn w:val="Normal"/>
+    <w:next w:val="Normal"/>
+    <w:link w:val="Heading1Char"/>
     <w:uiPriority w:val="9"/>
     <w:qFormat/>
     <w:rsid w:val="006D3C95"/>
@@ -1427,11 +3105,11 @@
       <w:lang w:val="ru-RU"/>
     </w:rPr>
   </w:style>
-  <w:style w:type="paragraph" w:styleId="2">
+  <w:style w:type="paragraph" w:styleId="Heading2">
     <w:name w:val="heading 2"/>
-    <w:basedOn w:val="a"/>
-    <w:next w:val="a"/>
-    <w:link w:val="20"/>
+    <w:basedOn w:val="Normal"/>
+    <w:next w:val="Normal"/>
+    <w:link w:val="Heading2Char"/>
     <w:uiPriority w:val="9"/>
     <w:unhideWhenUsed/>
     <w:qFormat/>
@@ -1446,13 +3124,33 @@
       <w:lang w:val="ru-RU"/>
     </w:rPr>
   </w:style>
-  <w:style w:type="character" w:default="1" w:styleId="a0">
+  <w:style w:type="paragraph" w:styleId="Heading3">
+    <w:name w:val="heading 3"/>
+    <w:basedOn w:val="Normal"/>
+    <w:next w:val="Normal"/>
+    <w:link w:val="Heading3Char"/>
+    <w:uiPriority w:val="9"/>
+    <w:semiHidden/>
+    <w:unhideWhenUsed/>
+    <w:qFormat/>
+    <w:rsid w:val="0037359B"/>
+    <w:pPr>
+      <w:keepNext/>
+      <w:keepLines/>
+      <w:spacing w:before="40" w:after="0"/>
+      <w:outlineLvl w:val="2"/>
+    </w:pPr>
+    <w:rPr>
+      <w:rFonts w:asciiTheme="majorHAnsi" w:eastAsiaTheme="majorEastAsia" w:hAnsiTheme="majorHAnsi" w:cstheme="majorBidi"/>
+      <w:color w:val="1F3763" w:themeColor="accent1" w:themeShade="7F"/>
+    </w:rPr>
+  </w:style>
+  <w:style w:type="character" w:default="1" w:styleId="DefaultParagraphFont">
     <w:name w:val="Default Paragraph Font"/>
     <w:uiPriority w:val="1"/>
-    <w:semiHidden/>
     <w:unhideWhenUsed/>
   </w:style>
-  <w:style w:type="table" w:default="1" w:styleId="a1">
+  <w:style w:type="table" w:default="1" w:styleId="TableNormal">
     <w:name w:val="Normal Table"/>
     <w:uiPriority w:val="99"/>
     <w:semiHidden/>
@@ -1467,15 +3165,15 @@
       </w:tblCellMar>
     </w:tblPr>
   </w:style>
-  <w:style w:type="numbering" w:default="1" w:styleId="a2">
+  <w:style w:type="numbering" w:default="1" w:styleId="NoList">
     <w:name w:val="No List"/>
     <w:uiPriority w:val="99"/>
     <w:semiHidden/>
     <w:unhideWhenUsed/>
   </w:style>
-  <w:style w:type="paragraph" w:styleId="a3">
+  <w:style w:type="paragraph" w:styleId="ListParagraph">
     <w:name w:val="List Paragraph"/>
-    <w:basedOn w:val="a"/>
+    <w:basedOn w:val="Normal"/>
     <w:uiPriority w:val="34"/>
     <w:qFormat/>
     <w:rsid w:val="00724C1C"/>
@@ -1484,10 +3182,10 @@
       <w:contextualSpacing/>
     </w:pPr>
   </w:style>
-  <w:style w:type="character" w:customStyle="1" w:styleId="10">
-    <w:name w:val="Заголовок 1 Знак"/>
-    <w:basedOn w:val="a0"/>
-    <w:link w:val="1"/>
+  <w:style w:type="character" w:customStyle="1" w:styleId="Heading1Char">
+    <w:name w:val="Heading 1 Char"/>
+    <w:basedOn w:val="DefaultParagraphFont"/>
+    <w:link w:val="Heading1"/>
     <w:uiPriority w:val="9"/>
     <w:rsid w:val="006D3C95"/>
     <w:rPr>
@@ -1500,9 +3198,9 @@
       <w:lang w:val="ru-RU"/>
     </w:rPr>
   </w:style>
-  <w:style w:type="paragraph" w:styleId="a4">
+  <w:style w:type="paragraph" w:styleId="NoSpacing">
     <w:name w:val="No Spacing"/>
-    <w:link w:val="a5"/>
+    <w:link w:val="NoSpacingChar"/>
     <w:uiPriority w:val="1"/>
     <w:qFormat/>
     <w:rsid w:val="00C041DF"/>
@@ -1516,10 +3214,10 @@
       <w14:ligatures w14:val="none"/>
     </w:rPr>
   </w:style>
-  <w:style w:type="character" w:customStyle="1" w:styleId="a5">
-    <w:name w:val="Без интервала Знак"/>
-    <w:basedOn w:val="a0"/>
-    <w:link w:val="a4"/>
+  <w:style w:type="character" w:customStyle="1" w:styleId="NoSpacingChar">
+    <w:name w:val="No Spacing Char"/>
+    <w:basedOn w:val="DefaultParagraphFont"/>
+    <w:link w:val="NoSpacing"/>
     <w:uiPriority w:val="1"/>
     <w:rsid w:val="00C041DF"/>
     <w:rPr>
@@ -1529,10 +3227,10 @@
       <w14:ligatures w14:val="none"/>
     </w:rPr>
   </w:style>
-  <w:style w:type="paragraph" w:styleId="a6">
+  <w:style w:type="paragraph" w:styleId="Header">
     <w:name w:val="header"/>
-    <w:basedOn w:val="a"/>
-    <w:link w:val="a7"/>
+    <w:basedOn w:val="Normal"/>
+    <w:link w:val="HeaderChar"/>
     <w:uiPriority w:val="99"/>
     <w:unhideWhenUsed/>
     <w:rsid w:val="00FB40A6"/>
@@ -1544,10 +3242,10 @@
       <w:spacing w:after="0" w:line="240" w:lineRule="auto"/>
     </w:pPr>
   </w:style>
-  <w:style w:type="character" w:customStyle="1" w:styleId="a7">
-    <w:name w:val="Верхний колонтитул Знак"/>
-    <w:basedOn w:val="a0"/>
-    <w:link w:val="a6"/>
+  <w:style w:type="character" w:customStyle="1" w:styleId="HeaderChar">
+    <w:name w:val="Header Char"/>
+    <w:basedOn w:val="DefaultParagraphFont"/>
+    <w:link w:val="Header"/>
     <w:uiPriority w:val="99"/>
     <w:rsid w:val="00FB40A6"/>
     <w:rPr>
@@ -1556,10 +3254,10 @@
       <w:szCs w:val="24"/>
     </w:rPr>
   </w:style>
-  <w:style w:type="paragraph" w:styleId="a8">
+  <w:style w:type="paragraph" w:styleId="Footer">
     <w:name w:val="footer"/>
-    <w:basedOn w:val="a"/>
-    <w:link w:val="a9"/>
+    <w:basedOn w:val="Normal"/>
+    <w:link w:val="FooterChar"/>
     <w:uiPriority w:val="99"/>
     <w:unhideWhenUsed/>
     <w:rsid w:val="00FB40A6"/>
@@ -1571,10 +3269,10 @@
       <w:spacing w:after="0" w:line="240" w:lineRule="auto"/>
     </w:pPr>
   </w:style>
-  <w:style w:type="character" w:customStyle="1" w:styleId="a9">
-    <w:name w:val="Нижний колонтитул Знак"/>
-    <w:basedOn w:val="a0"/>
-    <w:link w:val="a8"/>
+  <w:style w:type="character" w:customStyle="1" w:styleId="FooterChar">
+    <w:name w:val="Footer Char"/>
+    <w:basedOn w:val="DefaultParagraphFont"/>
+    <w:link w:val="Footer"/>
     <w:uiPriority w:val="99"/>
     <w:rsid w:val="00FB40A6"/>
     <w:rPr>
@@ -1583,10 +3281,10 @@
       <w:szCs w:val="24"/>
     </w:rPr>
   </w:style>
-  <w:style w:type="paragraph" w:styleId="aa">
+  <w:style w:type="paragraph" w:styleId="TOCHeading">
     <w:name w:val="TOC Heading"/>
-    <w:basedOn w:val="1"/>
-    <w:next w:val="a"/>
+    <w:basedOn w:val="Heading1"/>
+    <w:next w:val="Normal"/>
     <w:uiPriority w:val="39"/>
     <w:unhideWhenUsed/>
     <w:qFormat/>
@@ -1605,10 +3303,10 @@
       <w14:ligatures w14:val="none"/>
     </w:rPr>
   </w:style>
-  <w:style w:type="paragraph" w:styleId="11">
+  <w:style w:type="paragraph" w:styleId="TOC1">
     <w:name w:val="toc 1"/>
-    <w:basedOn w:val="a"/>
-    <w:next w:val="a"/>
+    <w:basedOn w:val="Normal"/>
+    <w:next w:val="Normal"/>
     <w:autoRedefine/>
     <w:uiPriority w:val="39"/>
     <w:unhideWhenUsed/>
@@ -1617,9 +3315,9 @@
       <w:spacing w:after="100"/>
     </w:pPr>
   </w:style>
-  <w:style w:type="character" w:styleId="ab">
+  <w:style w:type="character" w:styleId="Hyperlink">
     <w:name w:val="Hyperlink"/>
-    <w:basedOn w:val="a0"/>
+    <w:basedOn w:val="DefaultParagraphFont"/>
     <w:uiPriority w:val="99"/>
     <w:unhideWhenUsed/>
     <w:rsid w:val="00FB40A6"/>
@@ -1628,10 +3326,10 @@
       <w:u w:val="single"/>
     </w:rPr>
   </w:style>
-  <w:style w:type="character" w:customStyle="1" w:styleId="20">
-    <w:name w:val="Заголовок 2 Знак"/>
-    <w:basedOn w:val="a0"/>
-    <w:link w:val="2"/>
+  <w:style w:type="character" w:customStyle="1" w:styleId="Heading2Char">
+    <w:name w:val="Heading 2 Char"/>
+    <w:basedOn w:val="DefaultParagraphFont"/>
+    <w:link w:val="Heading2"/>
     <w:uiPriority w:val="9"/>
     <w:rsid w:val="00FB50A8"/>
     <w:rPr>
@@ -1643,10 +3341,10 @@
       <w:lang w:val="ru-RU"/>
     </w:rPr>
   </w:style>
-  <w:style w:type="paragraph" w:styleId="21">
+  <w:style w:type="paragraph" w:styleId="TOC2">
     <w:name w:val="toc 2"/>
-    <w:basedOn w:val="a"/>
-    <w:next w:val="a"/>
+    <w:basedOn w:val="Normal"/>
+    <w:next w:val="Normal"/>
     <w:autoRedefine/>
     <w:uiPriority w:val="39"/>
     <w:unhideWhenUsed/>
@@ -1655,6 +3353,20 @@
       <w:spacing w:after="100"/>
       <w:ind w:left="240"/>
     </w:pPr>
+  </w:style>
+  <w:style w:type="character" w:customStyle="1" w:styleId="Heading3Char">
+    <w:name w:val="Heading 3 Char"/>
+    <w:basedOn w:val="DefaultParagraphFont"/>
+    <w:link w:val="Heading3"/>
+    <w:uiPriority w:val="9"/>
+    <w:semiHidden/>
+    <w:rsid w:val="0037359B"/>
+    <w:rPr>
+      <w:rFonts w:asciiTheme="majorHAnsi" w:eastAsiaTheme="majorEastAsia" w:hAnsiTheme="majorHAnsi" w:cstheme="majorBidi"/>
+      <w:color w:val="1F3763" w:themeColor="accent1" w:themeShade="7F"/>
+      <w:sz w:val="24"/>
+      <w:szCs w:val="24"/>
+    </w:rPr>
   </w:style>
 </w:styles>
 </file>

</xml_diff>